<commit_message>
Diagrama de secuencia 'modulo de ventas'
</commit_message>
<xml_diff>
--- a/DocumentoDeSoftware.docx
+++ b/DocumentoDeSoftware.docx
@@ -4406,7 +4406,35 @@
         <w:rPr>
           <w:rFonts w:ascii="Times New Roman" w:hAnsi="Times New Roman"/>
         </w:rPr>
-        <w:t xml:space="preserve">significa por sus siglas en inglés (point of sale) o en español punto de venta </w:t>
+        <w:t>significa por sus siglas en inglés (</w:t>
+      </w:r>
+      <w:proofErr w:type="spellStart"/>
+      <w:r>
+        <w:rPr>
+          <w:rFonts w:ascii="Times New Roman" w:hAnsi="Times New Roman"/>
+        </w:rPr>
+        <w:t>point</w:t>
+      </w:r>
+      <w:proofErr w:type="spellEnd"/>
+      <w:r>
+        <w:rPr>
+          <w:rFonts w:ascii="Times New Roman" w:hAnsi="Times New Roman"/>
+        </w:rPr>
+        <w:t xml:space="preserve"> </w:t>
+      </w:r>
+      <w:proofErr w:type="spellStart"/>
+      <w:r>
+        <w:rPr>
+          <w:rFonts w:ascii="Times New Roman" w:hAnsi="Times New Roman"/>
+        </w:rPr>
+        <w:t>of</w:t>
+      </w:r>
+      <w:proofErr w:type="spellEnd"/>
+      <w:r>
+        <w:rPr>
+          <w:rFonts w:ascii="Times New Roman" w:hAnsi="Times New Roman"/>
+        </w:rPr>
+        <w:t xml:space="preserve"> sale) o en español punto de venta </w:t>
       </w:r>
     </w:p>
     <w:p>
@@ -9107,13 +9135,23 @@
         </w:rPr>
       </w:pPr>
       <w:bookmarkStart w:id="48" w:name="_Toc130320707"/>
+      <w:proofErr w:type="spellStart"/>
       <w:r>
         <w:rPr>
           <w:rFonts w:ascii="Times New Roman" w:hAnsi="Times New Roman" w:cs="Times New Roman"/>
           <w:sz w:val="24"/>
           <w:szCs w:val="24"/>
         </w:rPr>
-        <w:t>Product Backlog</w:t>
+        <w:t>Product</w:t>
+      </w:r>
+      <w:proofErr w:type="spellEnd"/>
+      <w:r>
+        <w:rPr>
+          <w:rFonts w:ascii="Times New Roman" w:hAnsi="Times New Roman" w:cs="Times New Roman"/>
+          <w:sz w:val="24"/>
+          <w:szCs w:val="24"/>
+        </w:rPr>
+        <w:t xml:space="preserve"> Backlog</w:t>
       </w:r>
       <w:bookmarkEnd w:id="48"/>
     </w:p>
@@ -15263,7 +15301,25 @@
           <w:sz w:val="24"/>
           <w:szCs w:val="24"/>
         </w:rPr>
-        <w:t>Ciclo de Sprints del proyecto</w:t>
+        <w:t xml:space="preserve">Ciclo de </w:t>
+      </w:r>
+      <w:proofErr w:type="spellStart"/>
+      <w:r>
+        <w:rPr>
+          <w:rFonts w:ascii="Times New Roman" w:hAnsi="Times New Roman" w:cs="Times New Roman"/>
+          <w:sz w:val="24"/>
+          <w:szCs w:val="24"/>
+        </w:rPr>
+        <w:t>Sprints</w:t>
+      </w:r>
+      <w:proofErr w:type="spellEnd"/>
+      <w:r>
+        <w:rPr>
+          <w:rFonts w:ascii="Times New Roman" w:hAnsi="Times New Roman" w:cs="Times New Roman"/>
+          <w:sz w:val="24"/>
+          <w:szCs w:val="24"/>
+        </w:rPr>
+        <w:t xml:space="preserve"> del proyecto</w:t>
       </w:r>
       <w:bookmarkEnd w:id="49"/>
     </w:p>
@@ -15286,7 +15342,21 @@
         <w:rPr>
           <w:rFonts w:ascii="Times New Roman" w:hAnsi="Times New Roman"/>
         </w:rPr>
-        <w:t>El proyecto del sistema POS se dividirá en 3 sprints con fechas de entrega específicas. La primera entrega se iniciará el 17 de abril del 2023 y finalizará el 30 de abril del 2023, la segunda entrega se iniciará el 5 de mayo del 2023 y finalizará el 15 de mayo del 2023 y la tercera y última entrega se iniciará el 16 de mayo y finalizará el 30 de mayo.</w:t>
+        <w:t xml:space="preserve">El proyecto del sistema POS se dividirá en 3 </w:t>
+      </w:r>
+      <w:proofErr w:type="spellStart"/>
+      <w:r>
+        <w:rPr>
+          <w:rFonts w:ascii="Times New Roman" w:hAnsi="Times New Roman"/>
+        </w:rPr>
+        <w:t>sprints</w:t>
+      </w:r>
+      <w:proofErr w:type="spellEnd"/>
+      <w:r>
+        <w:rPr>
+          <w:rFonts w:ascii="Times New Roman" w:hAnsi="Times New Roman"/>
+        </w:rPr>
+        <w:t xml:space="preserve"> con fechas de entrega específicas. La primera entrega se iniciará el 17 de abril del 2023 y finalizará el 30 de abril del 2023, la segunda entrega se iniciará el 5 de mayo del 2023 y finalizará el 15 de mayo del 2023 y la tercera y última entrega se iniciará el 16 de mayo y finalizará el 30 de mayo.</w:t>
       </w:r>
     </w:p>
     <w:p>
@@ -22190,6 +22260,7 @@
       </w:r>
       <w:bookmarkEnd w:id="54"/>
     </w:p>
+    <w:p/>
     <w:p>
       <w:pPr>
         <w:jc w:val="left"/>
@@ -22438,7 +22509,6 @@
           <w:b/>
           <w:bCs/>
         </w:rPr>
-        <w:lastRenderedPageBreak/>
         <w:t>Módulo de inventario</w:t>
       </w:r>
     </w:p>
@@ -22758,7 +22828,6 @@
           <w:b/>
           <w:bCs/>
         </w:rPr>
-        <w:lastRenderedPageBreak/>
         <w:t xml:space="preserve">Módulo de usuarios </w:t>
       </w:r>
     </w:p>
@@ -22921,16 +22990,16 @@
           <w:noProof/>
         </w:rPr>
         <w:drawing>
-          <wp:anchor distT="0" distB="0" distL="114300" distR="114300" simplePos="0" relativeHeight="251658240" behindDoc="1" locked="0" layoutInCell="1" allowOverlap="1" wp14:anchorId="14459166" wp14:editId="10578E2C">
+          <wp:anchor distT="0" distB="0" distL="114300" distR="114300" simplePos="0" relativeHeight="251658240" behindDoc="1" locked="0" layoutInCell="1" allowOverlap="1" wp14:anchorId="14459166" wp14:editId="2855A55B">
             <wp:simplePos x="0" y="0"/>
             <wp:positionH relativeFrom="column">
-              <wp:posOffset>-81280</wp:posOffset>
+              <wp:posOffset>-81281</wp:posOffset>
             </wp:positionH>
             <wp:positionV relativeFrom="paragraph">
               <wp:posOffset>167640</wp:posOffset>
             </wp:positionV>
-            <wp:extent cx="5554141" cy="1644161"/>
-            <wp:effectExtent l="0" t="0" r="8890" b="0"/>
+            <wp:extent cx="6370929" cy="1885950"/>
+            <wp:effectExtent l="0" t="0" r="0" b="0"/>
             <wp:wrapNone/>
             <wp:docPr id="144075567" name="Imagen 4"/>
             <wp:cNvGraphicFramePr>
@@ -22958,7 +23027,7 @@
                   <pic:spPr>
                     <a:xfrm>
                       <a:off x="0" y="0"/>
-                      <a:ext cx="5554141" cy="1644161"/>
+                      <a:ext cx="6398578" cy="1894135"/>
                     </a:xfrm>
                     <a:prstGeom prst="rect">
                       <a:avLst/>
@@ -22967,6 +23036,12 @@
                 </pic:pic>
               </a:graphicData>
             </a:graphic>
+            <wp14:sizeRelH relativeFrom="margin">
+              <wp14:pctWidth>0</wp14:pctWidth>
+            </wp14:sizeRelH>
+            <wp14:sizeRelV relativeFrom="margin">
+              <wp14:pctHeight>0</wp14:pctHeight>
+            </wp14:sizeRelV>
           </wp:anchor>
         </w:drawing>
       </w:r>
@@ -23237,7 +23312,6 @@
           <w:b/>
           <w:bCs/>
         </w:rPr>
-        <w:lastRenderedPageBreak/>
         <w:t>Gestión de usuarios</w:t>
       </w:r>
     </w:p>
@@ -23549,6 +23623,8 @@
           <w:rFonts w:ascii="Times New Roman" w:hAnsi="Times New Roman"/>
           <w:b/>
           <w:bCs/>
+          <w:sz w:val="28"/>
+          <w:szCs w:val="28"/>
         </w:rPr>
       </w:pPr>
       <w:r>
@@ -23556,8 +23632,9 @@
           <w:rFonts w:ascii="Times New Roman" w:hAnsi="Times New Roman"/>
           <w:b/>
           <w:bCs/>
-        </w:rPr>
-        <w:lastRenderedPageBreak/>
+          <w:sz w:val="28"/>
+          <w:szCs w:val="28"/>
+        </w:rPr>
         <w:t>Diagrama Entidad Relación</w:t>
       </w:r>
     </w:p>
@@ -23636,6 +23713,560 @@
     </w:p>
     <w:p>
       <w:pPr>
+        <w:jc w:val="left"/>
+        <w:rPr>
+          <w:rFonts w:ascii="Times New Roman" w:hAnsi="Times New Roman"/>
+          <w:b/>
+          <w:bCs/>
+        </w:rPr>
+      </w:pPr>
+    </w:p>
+    <w:p>
+      <w:pPr>
+        <w:jc w:val="left"/>
+        <w:rPr>
+          <w:rFonts w:ascii="Times New Roman" w:hAnsi="Times New Roman"/>
+          <w:b/>
+          <w:bCs/>
+        </w:rPr>
+      </w:pPr>
+    </w:p>
+    <w:p>
+      <w:pPr>
+        <w:jc w:val="left"/>
+        <w:rPr>
+          <w:rFonts w:ascii="Times New Roman" w:hAnsi="Times New Roman"/>
+          <w:b/>
+          <w:bCs/>
+        </w:rPr>
+      </w:pPr>
+    </w:p>
+    <w:p>
+      <w:pPr>
+        <w:jc w:val="left"/>
+        <w:rPr>
+          <w:rFonts w:ascii="Times New Roman" w:hAnsi="Times New Roman"/>
+          <w:b/>
+          <w:bCs/>
+        </w:rPr>
+      </w:pPr>
+    </w:p>
+    <w:p>
+      <w:pPr>
+        <w:jc w:val="left"/>
+        <w:rPr>
+          <w:rFonts w:ascii="Times New Roman" w:hAnsi="Times New Roman"/>
+          <w:b/>
+          <w:bCs/>
+        </w:rPr>
+      </w:pPr>
+    </w:p>
+    <w:p>
+      <w:pPr>
+        <w:jc w:val="left"/>
+        <w:rPr>
+          <w:rFonts w:ascii="Times New Roman" w:hAnsi="Times New Roman"/>
+          <w:b/>
+          <w:bCs/>
+        </w:rPr>
+      </w:pPr>
+    </w:p>
+    <w:p>
+      <w:pPr>
+        <w:jc w:val="left"/>
+        <w:rPr>
+          <w:rFonts w:ascii="Times New Roman" w:hAnsi="Times New Roman"/>
+          <w:b/>
+          <w:bCs/>
+        </w:rPr>
+      </w:pPr>
+    </w:p>
+    <w:p>
+      <w:pPr>
+        <w:jc w:val="left"/>
+        <w:rPr>
+          <w:rFonts w:ascii="Times New Roman" w:hAnsi="Times New Roman"/>
+          <w:b/>
+          <w:bCs/>
+        </w:rPr>
+      </w:pPr>
+    </w:p>
+    <w:p>
+      <w:pPr>
+        <w:jc w:val="left"/>
+        <w:rPr>
+          <w:rFonts w:ascii="Times New Roman" w:hAnsi="Times New Roman"/>
+          <w:b/>
+          <w:bCs/>
+        </w:rPr>
+      </w:pPr>
+    </w:p>
+    <w:p>
+      <w:pPr>
+        <w:jc w:val="left"/>
+        <w:rPr>
+          <w:rFonts w:ascii="Times New Roman" w:hAnsi="Times New Roman"/>
+          <w:b/>
+          <w:bCs/>
+        </w:rPr>
+      </w:pPr>
+    </w:p>
+    <w:p>
+      <w:pPr>
+        <w:jc w:val="left"/>
+        <w:rPr>
+          <w:rFonts w:ascii="Times New Roman" w:hAnsi="Times New Roman"/>
+          <w:b/>
+          <w:bCs/>
+        </w:rPr>
+      </w:pPr>
+    </w:p>
+    <w:p>
+      <w:pPr>
+        <w:jc w:val="left"/>
+        <w:rPr>
+          <w:rFonts w:ascii="Times New Roman" w:hAnsi="Times New Roman"/>
+          <w:b/>
+          <w:bCs/>
+        </w:rPr>
+      </w:pPr>
+    </w:p>
+    <w:p>
+      <w:pPr>
+        <w:jc w:val="left"/>
+        <w:rPr>
+          <w:rFonts w:ascii="Times New Roman" w:hAnsi="Times New Roman"/>
+          <w:b/>
+          <w:bCs/>
+        </w:rPr>
+      </w:pPr>
+    </w:p>
+    <w:p>
+      <w:pPr>
+        <w:jc w:val="left"/>
+        <w:rPr>
+          <w:rFonts w:ascii="Times New Roman" w:hAnsi="Times New Roman"/>
+          <w:b/>
+          <w:bCs/>
+        </w:rPr>
+      </w:pPr>
+    </w:p>
+    <w:p>
+      <w:pPr>
+        <w:jc w:val="left"/>
+        <w:rPr>
+          <w:rFonts w:ascii="Times New Roman" w:hAnsi="Times New Roman"/>
+          <w:b/>
+          <w:bCs/>
+        </w:rPr>
+      </w:pPr>
+    </w:p>
+    <w:p>
+      <w:pPr>
+        <w:jc w:val="left"/>
+        <w:rPr>
+          <w:rFonts w:ascii="Times New Roman" w:hAnsi="Times New Roman"/>
+          <w:b/>
+          <w:bCs/>
+        </w:rPr>
+      </w:pPr>
+    </w:p>
+    <w:p>
+      <w:pPr>
+        <w:jc w:val="left"/>
+        <w:rPr>
+          <w:rFonts w:ascii="Times New Roman" w:hAnsi="Times New Roman"/>
+          <w:b/>
+          <w:bCs/>
+        </w:rPr>
+      </w:pPr>
+    </w:p>
+    <w:p>
+      <w:pPr>
+        <w:jc w:val="left"/>
+        <w:rPr>
+          <w:rFonts w:ascii="Times New Roman" w:hAnsi="Times New Roman"/>
+          <w:b/>
+          <w:bCs/>
+        </w:rPr>
+      </w:pPr>
+    </w:p>
+    <w:p>
+      <w:pPr>
+        <w:jc w:val="left"/>
+        <w:rPr>
+          <w:rFonts w:ascii="Times New Roman" w:hAnsi="Times New Roman"/>
+          <w:b/>
+          <w:bCs/>
+        </w:rPr>
+      </w:pPr>
+    </w:p>
+    <w:p>
+      <w:pPr>
+        <w:jc w:val="left"/>
+        <w:rPr>
+          <w:rFonts w:ascii="Times New Roman" w:hAnsi="Times New Roman"/>
+          <w:b/>
+          <w:bCs/>
+        </w:rPr>
+      </w:pPr>
+    </w:p>
+    <w:p>
+      <w:pPr>
+        <w:jc w:val="left"/>
+        <w:rPr>
+          <w:rFonts w:ascii="Times New Roman" w:hAnsi="Times New Roman"/>
+          <w:b/>
+          <w:bCs/>
+        </w:rPr>
+      </w:pPr>
+    </w:p>
+    <w:p>
+      <w:pPr>
+        <w:jc w:val="left"/>
+        <w:rPr>
+          <w:rFonts w:ascii="Times New Roman" w:hAnsi="Times New Roman"/>
+          <w:b/>
+          <w:bCs/>
+        </w:rPr>
+      </w:pPr>
+    </w:p>
+    <w:p>
+      <w:pPr>
+        <w:jc w:val="left"/>
+        <w:rPr>
+          <w:rFonts w:ascii="Times New Roman" w:hAnsi="Times New Roman"/>
+          <w:b/>
+          <w:bCs/>
+        </w:rPr>
+      </w:pPr>
+    </w:p>
+    <w:p>
+      <w:pPr>
+        <w:jc w:val="left"/>
+        <w:rPr>
+          <w:rFonts w:ascii="Times New Roman" w:hAnsi="Times New Roman"/>
+          <w:b/>
+          <w:bCs/>
+        </w:rPr>
+      </w:pPr>
+    </w:p>
+    <w:p>
+      <w:pPr>
+        <w:jc w:val="left"/>
+        <w:rPr>
+          <w:rFonts w:ascii="Times New Roman" w:hAnsi="Times New Roman"/>
+          <w:b/>
+          <w:bCs/>
+        </w:rPr>
+      </w:pPr>
+    </w:p>
+    <w:p>
+      <w:pPr>
+        <w:jc w:val="left"/>
+        <w:rPr>
+          <w:rFonts w:ascii="Times New Roman" w:hAnsi="Times New Roman"/>
+          <w:b/>
+          <w:bCs/>
+        </w:rPr>
+      </w:pPr>
+    </w:p>
+    <w:p>
+      <w:pPr>
+        <w:jc w:val="left"/>
+        <w:rPr>
+          <w:rFonts w:ascii="Times New Roman" w:hAnsi="Times New Roman"/>
+          <w:b/>
+          <w:bCs/>
+          <w:sz w:val="28"/>
+          <w:szCs w:val="28"/>
+        </w:rPr>
+      </w:pPr>
+      <w:r>
+        <w:rPr>
+          <w:rFonts w:ascii="Times New Roman" w:hAnsi="Times New Roman"/>
+          <w:b/>
+          <w:bCs/>
+          <w:sz w:val="28"/>
+          <w:szCs w:val="28"/>
+        </w:rPr>
+        <w:t>Diagrama de secuencia</w:t>
+      </w:r>
+      <w:r>
+        <w:rPr>
+          <w:rFonts w:ascii="Times New Roman" w:hAnsi="Times New Roman"/>
+          <w:b/>
+          <w:bCs/>
+          <w:sz w:val="28"/>
+          <w:szCs w:val="28"/>
+        </w:rPr>
+        <w:t>:</w:t>
+      </w:r>
+    </w:p>
+    <w:p>
+      <w:pPr>
+        <w:jc w:val="left"/>
+        <w:rPr>
+          <w:rFonts w:ascii="Times New Roman" w:hAnsi="Times New Roman"/>
+          <w:b/>
+          <w:bCs/>
+        </w:rPr>
+      </w:pPr>
+    </w:p>
+    <w:p>
+      <w:pPr>
+        <w:pStyle w:val="Prrafodelista"/>
+        <w:numPr>
+          <w:ilvl w:val="0"/>
+          <w:numId w:val="2"/>
+        </w:numPr>
+        <w:jc w:val="left"/>
+        <w:rPr>
+          <w:rFonts w:ascii="Times New Roman" w:hAnsi="Times New Roman"/>
+          <w:b/>
+          <w:bCs/>
+        </w:rPr>
+      </w:pPr>
+      <w:r>
+        <w:rPr>
+          <w:rFonts w:ascii="Times New Roman" w:hAnsi="Times New Roman"/>
+          <w:b/>
+          <w:bCs/>
+        </w:rPr>
+        <w:t>Modulo de ventas</w:t>
+      </w:r>
+    </w:p>
+    <w:p>
+      <w:pPr>
+        <w:jc w:val="left"/>
+        <w:rPr>
+          <w:rFonts w:ascii="Times New Roman" w:hAnsi="Times New Roman"/>
+          <w:b/>
+          <w:bCs/>
+        </w:rPr>
+      </w:pPr>
+    </w:p>
+    <w:p>
+      <w:pPr>
+        <w:jc w:val="left"/>
+        <w:rPr>
+          <w:rFonts w:ascii="Times New Roman" w:hAnsi="Times New Roman"/>
+          <w:b/>
+          <w:bCs/>
+        </w:rPr>
+      </w:pPr>
+      <w:r>
+        <w:rPr>
+          <w:rFonts w:ascii="Times New Roman" w:hAnsi="Times New Roman"/>
+          <w:b/>
+          <w:bCs/>
+          <w:noProof/>
+        </w:rPr>
+        <w:drawing>
+          <wp:inline distT="0" distB="0" distL="0" distR="0" wp14:anchorId="7988E452" wp14:editId="68127CE2">
+            <wp:extent cx="5760085" cy="5336540"/>
+            <wp:effectExtent l="0" t="0" r="0" b="0"/>
+            <wp:docPr id="21552897" name="Imagen 2"/>
+            <wp:cNvGraphicFramePr>
+              <a:graphicFrameLocks xmlns:a="http://schemas.openxmlformats.org/drawingml/2006/main" noChangeAspect="1"/>
+            </wp:cNvGraphicFramePr>
+            <a:graphic xmlns:a="http://schemas.openxmlformats.org/drawingml/2006/main">
+              <a:graphicData uri="http://schemas.openxmlformats.org/drawingml/2006/picture">
+                <pic:pic xmlns:pic="http://schemas.openxmlformats.org/drawingml/2006/picture">
+                  <pic:nvPicPr>
+                    <pic:cNvPr id="21552897" name="Imagen 21552897"/>
+                    <pic:cNvPicPr/>
+                  </pic:nvPicPr>
+                  <pic:blipFill>
+                    <a:blip r:embed="rId17">
+                      <a:extLst>
+                        <a:ext uri="{28A0092B-C50C-407E-A947-70E740481C1C}">
+                          <a14:useLocalDpi xmlns:a14="http://schemas.microsoft.com/office/drawing/2010/main" val="0"/>
+                        </a:ext>
+                      </a:extLst>
+                    </a:blip>
+                    <a:stretch>
+                      <a:fillRect/>
+                    </a:stretch>
+                  </pic:blipFill>
+                  <pic:spPr>
+                    <a:xfrm>
+                      <a:off x="0" y="0"/>
+                      <a:ext cx="5760085" cy="5336540"/>
+                    </a:xfrm>
+                    <a:prstGeom prst="rect">
+                      <a:avLst/>
+                    </a:prstGeom>
+                  </pic:spPr>
+                </pic:pic>
+              </a:graphicData>
+            </a:graphic>
+          </wp:inline>
+        </w:drawing>
+      </w:r>
+    </w:p>
+    <w:p>
+      <w:pPr>
+        <w:jc w:val="left"/>
+        <w:rPr>
+          <w:rFonts w:ascii="Times New Roman" w:hAnsi="Times New Roman"/>
+          <w:b/>
+          <w:bCs/>
+        </w:rPr>
+      </w:pPr>
+    </w:p>
+    <w:p>
+      <w:pPr>
+        <w:jc w:val="left"/>
+        <w:rPr>
+          <w:rFonts w:ascii="Times New Roman" w:hAnsi="Times New Roman"/>
+          <w:b/>
+          <w:bCs/>
+        </w:rPr>
+      </w:pPr>
+    </w:p>
+    <w:p>
+      <w:pPr>
+        <w:jc w:val="left"/>
+        <w:rPr>
+          <w:rFonts w:ascii="Times New Roman" w:hAnsi="Times New Roman"/>
+          <w:b/>
+          <w:bCs/>
+        </w:rPr>
+      </w:pPr>
+    </w:p>
+    <w:p>
+      <w:pPr>
+        <w:jc w:val="left"/>
+        <w:rPr>
+          <w:rFonts w:ascii="Times New Roman" w:hAnsi="Times New Roman"/>
+          <w:b/>
+          <w:bCs/>
+        </w:rPr>
+      </w:pPr>
+    </w:p>
+    <w:p>
+      <w:pPr>
+        <w:jc w:val="left"/>
+        <w:rPr>
+          <w:rFonts w:ascii="Times New Roman" w:hAnsi="Times New Roman"/>
+          <w:b/>
+          <w:bCs/>
+        </w:rPr>
+      </w:pPr>
+    </w:p>
+    <w:p>
+      <w:pPr>
+        <w:jc w:val="left"/>
+        <w:rPr>
+          <w:rFonts w:ascii="Times New Roman" w:hAnsi="Times New Roman"/>
+          <w:b/>
+          <w:bCs/>
+        </w:rPr>
+      </w:pPr>
+    </w:p>
+    <w:p>
+      <w:pPr>
+        <w:jc w:val="left"/>
+        <w:rPr>
+          <w:rFonts w:ascii="Times New Roman" w:hAnsi="Times New Roman"/>
+          <w:b/>
+          <w:bCs/>
+        </w:rPr>
+      </w:pPr>
+    </w:p>
+    <w:p>
+      <w:pPr>
+        <w:jc w:val="left"/>
+        <w:rPr>
+          <w:rFonts w:ascii="Times New Roman" w:hAnsi="Times New Roman"/>
+          <w:b/>
+          <w:bCs/>
+        </w:rPr>
+      </w:pPr>
+    </w:p>
+    <w:p>
+      <w:pPr>
+        <w:jc w:val="left"/>
+        <w:rPr>
+          <w:rFonts w:ascii="Times New Roman" w:hAnsi="Times New Roman"/>
+          <w:b/>
+          <w:bCs/>
+        </w:rPr>
+      </w:pPr>
+    </w:p>
+    <w:p>
+      <w:pPr>
+        <w:jc w:val="left"/>
+        <w:rPr>
+          <w:rFonts w:ascii="Times New Roman" w:hAnsi="Times New Roman"/>
+          <w:b/>
+          <w:bCs/>
+        </w:rPr>
+      </w:pPr>
+    </w:p>
+    <w:p>
+      <w:pPr>
+        <w:jc w:val="left"/>
+        <w:rPr>
+          <w:rFonts w:ascii="Times New Roman" w:hAnsi="Times New Roman"/>
+          <w:b/>
+          <w:bCs/>
+        </w:rPr>
+      </w:pPr>
+    </w:p>
+    <w:p>
+      <w:pPr>
+        <w:jc w:val="left"/>
+        <w:rPr>
+          <w:rFonts w:ascii="Times New Roman" w:hAnsi="Times New Roman"/>
+          <w:b/>
+          <w:bCs/>
+        </w:rPr>
+      </w:pPr>
+    </w:p>
+    <w:p>
+      <w:pPr>
+        <w:jc w:val="left"/>
+        <w:rPr>
+          <w:rFonts w:ascii="Times New Roman" w:hAnsi="Times New Roman"/>
+          <w:b/>
+          <w:bCs/>
+        </w:rPr>
+      </w:pPr>
+    </w:p>
+    <w:p>
+      <w:pPr>
+        <w:jc w:val="left"/>
+        <w:rPr>
+          <w:rFonts w:ascii="Times New Roman" w:hAnsi="Times New Roman"/>
+          <w:b/>
+          <w:bCs/>
+        </w:rPr>
+      </w:pPr>
+    </w:p>
+    <w:p>
+      <w:pPr>
+        <w:jc w:val="left"/>
+        <w:rPr>
+          <w:rFonts w:ascii="Times New Roman" w:hAnsi="Times New Roman"/>
+          <w:b/>
+          <w:bCs/>
+        </w:rPr>
+      </w:pPr>
+    </w:p>
+    <w:p>
+      <w:pPr>
+        <w:jc w:val="left"/>
+        <w:rPr>
+          <w:rFonts w:ascii="Times New Roman" w:hAnsi="Times New Roman"/>
+          <w:b/>
+          <w:bCs/>
+        </w:rPr>
+      </w:pPr>
+    </w:p>
+    <w:p>
+      <w:pPr>
         <w:pStyle w:val="Ttulo1"/>
         <w:jc w:val="left"/>
         <w:rPr>
@@ -23728,78 +24359,6 @@
                 <pic:pic xmlns:pic="http://schemas.openxmlformats.org/drawingml/2006/picture">
                   <pic:nvPicPr>
                     <pic:cNvPr id="1582142724" name="Imagen 10" descr="Interfaz de usuario gráfica, Aplicación&#10;&#10;Descripción generada automáticamente"/>
-                    <pic:cNvPicPr>
-                      <a:picLocks noChangeAspect="1" noChangeArrowheads="1"/>
-                    </pic:cNvPicPr>
-                  </pic:nvPicPr>
-                  <pic:blipFill>
-                    <a:blip r:embed="rId17">
-                      <a:extLst>
-                        <a:ext uri="{28A0092B-C50C-407E-A947-70E740481C1C}">
-                          <a14:useLocalDpi xmlns:a14="http://schemas.microsoft.com/office/drawing/2010/main" val="0"/>
-                        </a:ext>
-                      </a:extLst>
-                    </a:blip>
-                    <a:srcRect/>
-                    <a:stretch>
-                      <a:fillRect/>
-                    </a:stretch>
-                  </pic:blipFill>
-                  <pic:spPr bwMode="auto">
-                    <a:xfrm>
-                      <a:off x="0" y="0"/>
-                      <a:ext cx="5760085" cy="3599815"/>
-                    </a:xfrm>
-                    <a:prstGeom prst="rect">
-                      <a:avLst/>
-                    </a:prstGeom>
-                    <a:noFill/>
-                    <a:ln>
-                      <a:noFill/>
-                    </a:ln>
-                  </pic:spPr>
-                </pic:pic>
-              </a:graphicData>
-            </a:graphic>
-          </wp:inline>
-        </w:drawing>
-      </w:r>
-    </w:p>
-    <w:p>
-      <w:pPr>
-        <w:tabs>
-          <w:tab w:val="num" w:pos="720"/>
-        </w:tabs>
-        <w:jc w:val="left"/>
-        <w:rPr>
-          <w:rFonts w:ascii="Times New Roman" w:hAnsi="Times New Roman"/>
-          <w:b/>
-          <w:lang w:val="es-ES"/>
-          <w14:shadow w14:blurRad="50800" w14:dist="38100" w14:dir="2700000" w14:sx="100000" w14:sy="100000" w14:kx="0" w14:ky="0" w14:algn="tl">
-            <w14:srgbClr w14:val="000000">
-              <w14:alpha w14:val="60000"/>
-            </w14:srgbClr>
-          </w14:shadow>
-        </w:rPr>
-      </w:pPr>
-      <w:r>
-        <w:rPr>
-          <w:noProof/>
-        </w:rPr>
-        <w:lastRenderedPageBreak/>
-        <w:drawing>
-          <wp:inline distT="0" distB="0" distL="0" distR="0" wp14:anchorId="768F00D4" wp14:editId="4C11869A">
-            <wp:extent cx="5760085" cy="3599815"/>
-            <wp:effectExtent l="0" t="0" r="0" b="635"/>
-            <wp:docPr id="642928498" name="Imagen 11" descr="Interfaz de usuario gráfica, Aplicación&#10;&#10;Descripción generada automáticamente"/>
-            <wp:cNvGraphicFramePr>
-              <a:graphicFrameLocks xmlns:a="http://schemas.openxmlformats.org/drawingml/2006/main" noChangeAspect="1"/>
-            </wp:cNvGraphicFramePr>
-            <a:graphic xmlns:a="http://schemas.openxmlformats.org/drawingml/2006/main">
-              <a:graphicData uri="http://schemas.openxmlformats.org/drawingml/2006/picture">
-                <pic:pic xmlns:pic="http://schemas.openxmlformats.org/drawingml/2006/picture">
-                  <pic:nvPicPr>
-                    <pic:cNvPr id="642928498" name="Imagen 11" descr="Interfaz de usuario gráfica, Aplicación&#10;&#10;Descripción generada automáticamente"/>
                     <pic:cNvPicPr>
                       <a:picLocks noChangeAspect="1" noChangeArrowheads="1"/>
                     </pic:cNvPicPr>
@@ -23877,10 +24436,10 @@
           <w:noProof/>
         </w:rPr>
         <w:drawing>
-          <wp:inline distT="0" distB="0" distL="0" distR="0" wp14:anchorId="6D9D90D6" wp14:editId="76A702F6">
+          <wp:inline distT="0" distB="0" distL="0" distR="0" wp14:anchorId="768F00D4" wp14:editId="4C11869A">
             <wp:extent cx="5760085" cy="3599815"/>
             <wp:effectExtent l="0" t="0" r="0" b="635"/>
-            <wp:docPr id="136582671" name="Imagen 12" descr="Interfaz de usuario gráfica, Aplicación&#10;&#10;Descripción generada automáticamente"/>
+            <wp:docPr id="642928498" name="Imagen 11" descr="Interfaz de usuario gráfica, Aplicación&#10;&#10;Descripción generada automáticamente"/>
             <wp:cNvGraphicFramePr>
               <a:graphicFrameLocks xmlns:a="http://schemas.openxmlformats.org/drawingml/2006/main" noChangeAspect="1"/>
             </wp:cNvGraphicFramePr>
@@ -23888,7 +24447,7 @@
               <a:graphicData uri="http://schemas.openxmlformats.org/drawingml/2006/picture">
                 <pic:pic xmlns:pic="http://schemas.openxmlformats.org/drawingml/2006/picture">
                   <pic:nvPicPr>
-                    <pic:cNvPr id="136582671" name="Imagen 12" descr="Interfaz de usuario gráfica, Aplicación&#10;&#10;Descripción generada automáticamente"/>
+                    <pic:cNvPr id="642928498" name="Imagen 11" descr="Interfaz de usuario gráfica, Aplicación&#10;&#10;Descripción generada automáticamente"/>
                     <pic:cNvPicPr>
                       <a:picLocks noChangeAspect="1" noChangeArrowheads="1"/>
                     </pic:cNvPicPr>
@@ -23965,12 +24524,11 @@
         <w:rPr>
           <w:noProof/>
         </w:rPr>
-        <w:lastRenderedPageBreak/>
         <w:drawing>
-          <wp:inline distT="0" distB="0" distL="0" distR="0" wp14:anchorId="07A44DA3" wp14:editId="3C597873">
+          <wp:inline distT="0" distB="0" distL="0" distR="0" wp14:anchorId="6D9D90D6" wp14:editId="76A702F6">
             <wp:extent cx="5760085" cy="3599815"/>
             <wp:effectExtent l="0" t="0" r="0" b="635"/>
-            <wp:docPr id="140784529" name="Imagen 13" descr="Interfaz de usuario gráfica, Aplicación, Tabla&#10;&#10;Descripción generada automáticamente"/>
+            <wp:docPr id="136582671" name="Imagen 12" descr="Interfaz de usuario gráfica, Aplicación&#10;&#10;Descripción generada automáticamente"/>
             <wp:cNvGraphicFramePr>
               <a:graphicFrameLocks xmlns:a="http://schemas.openxmlformats.org/drawingml/2006/main" noChangeAspect="1"/>
             </wp:cNvGraphicFramePr>
@@ -23978,7 +24536,7 @@
               <a:graphicData uri="http://schemas.openxmlformats.org/drawingml/2006/picture">
                 <pic:pic xmlns:pic="http://schemas.openxmlformats.org/drawingml/2006/picture">
                   <pic:nvPicPr>
-                    <pic:cNvPr id="140784529" name="Imagen 13" descr="Interfaz de usuario gráfica, Aplicación, Tabla&#10;&#10;Descripción generada automáticamente"/>
+                    <pic:cNvPr id="136582671" name="Imagen 12" descr="Interfaz de usuario gráfica, Aplicación&#10;&#10;Descripción generada automáticamente"/>
                     <pic:cNvPicPr>
                       <a:picLocks noChangeAspect="1" noChangeArrowheads="1"/>
                     </pic:cNvPicPr>
@@ -24056,10 +24614,10 @@
           <w:noProof/>
         </w:rPr>
         <w:drawing>
-          <wp:inline distT="0" distB="0" distL="0" distR="0" wp14:anchorId="63B86527" wp14:editId="4089882F">
+          <wp:inline distT="0" distB="0" distL="0" distR="0" wp14:anchorId="07A44DA3" wp14:editId="3C597873">
             <wp:extent cx="5760085" cy="3599815"/>
             <wp:effectExtent l="0" t="0" r="0" b="635"/>
-            <wp:docPr id="1024049364" name="Imagen 14" descr="Interfaz de usuario gráfica, Aplicación&#10;&#10;Descripción generada automáticamente"/>
+            <wp:docPr id="140784529" name="Imagen 13" descr="Interfaz de usuario gráfica, Aplicación, Tabla&#10;&#10;Descripción generada automáticamente"/>
             <wp:cNvGraphicFramePr>
               <a:graphicFrameLocks xmlns:a="http://schemas.openxmlformats.org/drawingml/2006/main" noChangeAspect="1"/>
             </wp:cNvGraphicFramePr>
@@ -24067,7 +24625,7 @@
               <a:graphicData uri="http://schemas.openxmlformats.org/drawingml/2006/picture">
                 <pic:pic xmlns:pic="http://schemas.openxmlformats.org/drawingml/2006/picture">
                   <pic:nvPicPr>
-                    <pic:cNvPr id="1024049364" name="Imagen 14" descr="Interfaz de usuario gráfica, Aplicación&#10;&#10;Descripción generada automáticamente"/>
+                    <pic:cNvPr id="140784529" name="Imagen 13" descr="Interfaz de usuario gráfica, Aplicación, Tabla&#10;&#10;Descripción generada automáticamente"/>
                     <pic:cNvPicPr>
                       <a:picLocks noChangeAspect="1" noChangeArrowheads="1"/>
                     </pic:cNvPicPr>
@@ -24146,10 +24704,10 @@
         </w:rPr>
         <w:lastRenderedPageBreak/>
         <w:drawing>
-          <wp:inline distT="0" distB="0" distL="0" distR="0" wp14:anchorId="1E79F003" wp14:editId="5E195A4C">
+          <wp:inline distT="0" distB="0" distL="0" distR="0" wp14:anchorId="63B86527" wp14:editId="4089882F">
             <wp:extent cx="5760085" cy="3599815"/>
             <wp:effectExtent l="0" t="0" r="0" b="635"/>
-            <wp:docPr id="1971464418" name="Imagen 15" descr="Interfaz de usuario gráfica, Texto, Aplicación&#10;&#10;Descripción generada automáticamente"/>
+            <wp:docPr id="1024049364" name="Imagen 14" descr="Interfaz de usuario gráfica, Aplicación&#10;&#10;Descripción generada automáticamente"/>
             <wp:cNvGraphicFramePr>
               <a:graphicFrameLocks xmlns:a="http://schemas.openxmlformats.org/drawingml/2006/main" noChangeAspect="1"/>
             </wp:cNvGraphicFramePr>
@@ -24157,7 +24715,7 @@
               <a:graphicData uri="http://schemas.openxmlformats.org/drawingml/2006/picture">
                 <pic:pic xmlns:pic="http://schemas.openxmlformats.org/drawingml/2006/picture">
                   <pic:nvPicPr>
-                    <pic:cNvPr id="1971464418" name="Imagen 15" descr="Interfaz de usuario gráfica, Texto, Aplicación&#10;&#10;Descripción generada automáticamente"/>
+                    <pic:cNvPr id="1024049364" name="Imagen 14" descr="Interfaz de usuario gráfica, Aplicación&#10;&#10;Descripción generada automáticamente"/>
                     <pic:cNvPicPr>
                       <a:picLocks noChangeAspect="1" noChangeArrowheads="1"/>
                     </pic:cNvPicPr>
@@ -24235,10 +24793,10 @@
           <w:noProof/>
         </w:rPr>
         <w:drawing>
-          <wp:inline distT="0" distB="0" distL="0" distR="0" wp14:anchorId="3E2484C9" wp14:editId="03256EED">
+          <wp:inline distT="0" distB="0" distL="0" distR="0" wp14:anchorId="1E79F003" wp14:editId="5E195A4C">
             <wp:extent cx="5760085" cy="3599815"/>
             <wp:effectExtent l="0" t="0" r="0" b="635"/>
-            <wp:docPr id="612181541" name="Imagen 16" descr="Interfaz de usuario gráfica, Aplicación&#10;&#10;Descripción generada automáticamente"/>
+            <wp:docPr id="1971464418" name="Imagen 15" descr="Interfaz de usuario gráfica, Texto, Aplicación&#10;&#10;Descripción generada automáticamente"/>
             <wp:cNvGraphicFramePr>
               <a:graphicFrameLocks xmlns:a="http://schemas.openxmlformats.org/drawingml/2006/main" noChangeAspect="1"/>
             </wp:cNvGraphicFramePr>
@@ -24246,7 +24804,7 @@
               <a:graphicData uri="http://schemas.openxmlformats.org/drawingml/2006/picture">
                 <pic:pic xmlns:pic="http://schemas.openxmlformats.org/drawingml/2006/picture">
                   <pic:nvPicPr>
-                    <pic:cNvPr id="612181541" name="Imagen 16" descr="Interfaz de usuario gráfica, Aplicación&#10;&#10;Descripción generada automáticamente"/>
+                    <pic:cNvPr id="1971464418" name="Imagen 15" descr="Interfaz de usuario gráfica, Texto, Aplicación&#10;&#10;Descripción generada automáticamente"/>
                     <pic:cNvPicPr>
                       <a:picLocks noChangeAspect="1" noChangeArrowheads="1"/>
                     </pic:cNvPicPr>
@@ -24325,10 +24883,10 @@
         </w:rPr>
         <w:lastRenderedPageBreak/>
         <w:drawing>
-          <wp:inline distT="0" distB="0" distL="0" distR="0" wp14:anchorId="054E6636" wp14:editId="040074CD">
+          <wp:inline distT="0" distB="0" distL="0" distR="0" wp14:anchorId="3E2484C9" wp14:editId="03256EED">
             <wp:extent cx="5760085" cy="3599815"/>
             <wp:effectExtent l="0" t="0" r="0" b="635"/>
-            <wp:docPr id="375528130" name="Imagen 17" descr="Interfaz de usuario gráfica, Texto, Aplicación&#10;&#10;Descripción generada automáticamente"/>
+            <wp:docPr id="612181541" name="Imagen 16" descr="Interfaz de usuario gráfica, Aplicación&#10;&#10;Descripción generada automáticamente"/>
             <wp:cNvGraphicFramePr>
               <a:graphicFrameLocks xmlns:a="http://schemas.openxmlformats.org/drawingml/2006/main" noChangeAspect="1"/>
             </wp:cNvGraphicFramePr>
@@ -24336,7 +24894,7 @@
               <a:graphicData uri="http://schemas.openxmlformats.org/drawingml/2006/picture">
                 <pic:pic xmlns:pic="http://schemas.openxmlformats.org/drawingml/2006/picture">
                   <pic:nvPicPr>
-                    <pic:cNvPr id="375528130" name="Imagen 17" descr="Interfaz de usuario gráfica, Texto, Aplicación&#10;&#10;Descripción generada automáticamente"/>
+                    <pic:cNvPr id="612181541" name="Imagen 16" descr="Interfaz de usuario gráfica, Aplicación&#10;&#10;Descripción generada automáticamente"/>
                     <pic:cNvPicPr>
                       <a:picLocks noChangeAspect="1" noChangeArrowheads="1"/>
                     </pic:cNvPicPr>
@@ -24394,27 +24952,6 @@
     </w:p>
     <w:p>
       <w:pPr>
-        <w:pStyle w:val="Ttulo1"/>
-        <w:jc w:val="left"/>
-        <w:rPr>
-          <w:rFonts w:ascii="Times New Roman" w:hAnsi="Times New Roman" w:cs="Times New Roman"/>
-          <w:sz w:val="24"/>
-          <w:szCs w:val="24"/>
-        </w:rPr>
-      </w:pPr>
-      <w:bookmarkStart w:id="57" w:name="_Toc130320716"/>
-      <w:r>
-        <w:rPr>
-          <w:rFonts w:ascii="Times New Roman" w:hAnsi="Times New Roman" w:cs="Times New Roman"/>
-          <w:sz w:val="24"/>
-          <w:szCs w:val="24"/>
-        </w:rPr>
-        <w:t>Gestión de la configuración</w:t>
-      </w:r>
-      <w:bookmarkEnd w:id="57"/>
-    </w:p>
-    <w:p>
-      <w:pPr>
         <w:tabs>
           <w:tab w:val="num" w:pos="720"/>
         </w:tabs>
@@ -24430,41 +24967,280 @@
           </w14:shadow>
         </w:rPr>
       </w:pPr>
-    </w:p>
-    <w:p>
-      <w:pPr>
-        <w:jc w:val="left"/>
-        <w:rPr>
-          <w:rFonts w:ascii="Times New Roman" w:hAnsi="Times New Roman"/>
-        </w:rPr>
-      </w:pPr>
-      <w:r>
-        <w:rPr>
-          <w:rFonts w:ascii="Times New Roman" w:hAnsi="Times New Roman"/>
-        </w:rPr>
-        <w:t>El stack MERN es una combinación de tecnologías que se utiliza para el desarrollo de aplicaciones web. Está compuesto por MongoDB, Express, React y Node.js. Cada una de estas tecnologías tiene una función específica en la creación de una aplicación web y su uso en conjunto permite desarrollar una solución completa.</w:t>
-      </w:r>
-    </w:p>
-    <w:p>
-      <w:pPr>
-        <w:jc w:val="left"/>
-        <w:rPr>
-          <w:rFonts w:ascii="Times New Roman" w:hAnsi="Times New Roman"/>
-        </w:rPr>
-      </w:pPr>
-    </w:p>
-    <w:p>
-      <w:pPr>
-        <w:jc w:val="left"/>
-        <w:rPr>
-          <w:rFonts w:ascii="Times New Roman" w:hAnsi="Times New Roman"/>
-        </w:rPr>
-      </w:pPr>
-      <w:r>
-        <w:rPr>
-          <w:rFonts w:ascii="Times New Roman" w:hAnsi="Times New Roman"/>
-        </w:rPr>
-        <w:t xml:space="preserve">Para el desarrollo de un sistema POS (Point of Sale), el stack MERN puede ser una opción interesante ya que ofrece una gran flexibilidad y escalabilidad. Aquí </w:t>
+      <w:r>
+        <w:rPr>
+          <w:noProof/>
+        </w:rPr>
+        <w:drawing>
+          <wp:inline distT="0" distB="0" distL="0" distR="0" wp14:anchorId="054E6636" wp14:editId="040074CD">
+            <wp:extent cx="5760085" cy="3599815"/>
+            <wp:effectExtent l="0" t="0" r="0" b="635"/>
+            <wp:docPr id="375528130" name="Imagen 17" descr="Interfaz de usuario gráfica, Texto, Aplicación&#10;&#10;Descripción generada automáticamente"/>
+            <wp:cNvGraphicFramePr>
+              <a:graphicFrameLocks xmlns:a="http://schemas.openxmlformats.org/drawingml/2006/main" noChangeAspect="1"/>
+            </wp:cNvGraphicFramePr>
+            <a:graphic xmlns:a="http://schemas.openxmlformats.org/drawingml/2006/main">
+              <a:graphicData uri="http://schemas.openxmlformats.org/drawingml/2006/picture">
+                <pic:pic xmlns:pic="http://schemas.openxmlformats.org/drawingml/2006/picture">
+                  <pic:nvPicPr>
+                    <pic:cNvPr id="375528130" name="Imagen 17" descr="Interfaz de usuario gráfica, Texto, Aplicación&#10;&#10;Descripción generada automáticamente"/>
+                    <pic:cNvPicPr>
+                      <a:picLocks noChangeAspect="1" noChangeArrowheads="1"/>
+                    </pic:cNvPicPr>
+                  </pic:nvPicPr>
+                  <pic:blipFill>
+                    <a:blip r:embed="rId25">
+                      <a:extLst>
+                        <a:ext uri="{28A0092B-C50C-407E-A947-70E740481C1C}">
+                          <a14:useLocalDpi xmlns:a14="http://schemas.microsoft.com/office/drawing/2010/main" val="0"/>
+                        </a:ext>
+                      </a:extLst>
+                    </a:blip>
+                    <a:srcRect/>
+                    <a:stretch>
+                      <a:fillRect/>
+                    </a:stretch>
+                  </pic:blipFill>
+                  <pic:spPr bwMode="auto">
+                    <a:xfrm>
+                      <a:off x="0" y="0"/>
+                      <a:ext cx="5760085" cy="3599815"/>
+                    </a:xfrm>
+                    <a:prstGeom prst="rect">
+                      <a:avLst/>
+                    </a:prstGeom>
+                    <a:noFill/>
+                    <a:ln>
+                      <a:noFill/>
+                    </a:ln>
+                  </pic:spPr>
+                </pic:pic>
+              </a:graphicData>
+            </a:graphic>
+          </wp:inline>
+        </w:drawing>
+      </w:r>
+    </w:p>
+    <w:p>
+      <w:pPr>
+        <w:tabs>
+          <w:tab w:val="num" w:pos="720"/>
+        </w:tabs>
+        <w:jc w:val="left"/>
+        <w:rPr>
+          <w:rFonts w:ascii="Times New Roman" w:hAnsi="Times New Roman"/>
+          <w:b/>
+          <w:lang w:val="es-ES"/>
+          <w14:shadow w14:blurRad="50800" w14:dist="38100" w14:dir="2700000" w14:sx="100000" w14:sy="100000" w14:kx="0" w14:ky="0" w14:algn="tl">
+            <w14:srgbClr w14:val="000000">
+              <w14:alpha w14:val="60000"/>
+            </w14:srgbClr>
+          </w14:shadow>
+        </w:rPr>
+      </w:pPr>
+    </w:p>
+    <w:p>
+      <w:pPr>
+        <w:tabs>
+          <w:tab w:val="num" w:pos="720"/>
+        </w:tabs>
+        <w:jc w:val="left"/>
+        <w:rPr>
+          <w:rFonts w:ascii="Times New Roman" w:hAnsi="Times New Roman"/>
+          <w:b/>
+          <w:lang w:val="es-ES"/>
+          <w14:shadow w14:blurRad="50800" w14:dist="38100" w14:dir="2700000" w14:sx="100000" w14:sy="100000" w14:kx="0" w14:ky="0" w14:algn="tl">
+            <w14:srgbClr w14:val="000000">
+              <w14:alpha w14:val="60000"/>
+            </w14:srgbClr>
+          </w14:shadow>
+        </w:rPr>
+      </w:pPr>
+    </w:p>
+    <w:p>
+      <w:pPr>
+        <w:tabs>
+          <w:tab w:val="num" w:pos="720"/>
+        </w:tabs>
+        <w:jc w:val="left"/>
+        <w:rPr>
+          <w:rFonts w:ascii="Times New Roman" w:hAnsi="Times New Roman"/>
+          <w:b/>
+          <w:lang w:val="es-ES"/>
+          <w14:shadow w14:blurRad="50800" w14:dist="38100" w14:dir="2700000" w14:sx="100000" w14:sy="100000" w14:kx="0" w14:ky="0" w14:algn="tl">
+            <w14:srgbClr w14:val="000000">
+              <w14:alpha w14:val="60000"/>
+            </w14:srgbClr>
+          </w14:shadow>
+        </w:rPr>
+      </w:pPr>
+    </w:p>
+    <w:p>
+      <w:pPr>
+        <w:tabs>
+          <w:tab w:val="num" w:pos="720"/>
+        </w:tabs>
+        <w:jc w:val="left"/>
+        <w:rPr>
+          <w:rFonts w:ascii="Times New Roman" w:hAnsi="Times New Roman"/>
+          <w:b/>
+          <w:lang w:val="es-ES"/>
+          <w14:shadow w14:blurRad="50800" w14:dist="38100" w14:dir="2700000" w14:sx="100000" w14:sy="100000" w14:kx="0" w14:ky="0" w14:algn="tl">
+            <w14:srgbClr w14:val="000000">
+              <w14:alpha w14:val="60000"/>
+            </w14:srgbClr>
+          </w14:shadow>
+        </w:rPr>
+      </w:pPr>
+    </w:p>
+    <w:p>
+      <w:pPr>
+        <w:tabs>
+          <w:tab w:val="num" w:pos="720"/>
+        </w:tabs>
+        <w:jc w:val="left"/>
+        <w:rPr>
+          <w:rFonts w:ascii="Times New Roman" w:hAnsi="Times New Roman"/>
+          <w:b/>
+          <w:lang w:val="es-ES"/>
+          <w14:shadow w14:blurRad="50800" w14:dist="38100" w14:dir="2700000" w14:sx="100000" w14:sy="100000" w14:kx="0" w14:ky="0" w14:algn="tl">
+            <w14:srgbClr w14:val="000000">
+              <w14:alpha w14:val="60000"/>
+            </w14:srgbClr>
+          </w14:shadow>
+        </w:rPr>
+      </w:pPr>
+    </w:p>
+    <w:p>
+      <w:pPr>
+        <w:pStyle w:val="Ttulo1"/>
+        <w:jc w:val="left"/>
+        <w:rPr>
+          <w:rFonts w:ascii="Times New Roman" w:hAnsi="Times New Roman" w:cs="Times New Roman"/>
+          <w:sz w:val="24"/>
+          <w:szCs w:val="24"/>
+        </w:rPr>
+      </w:pPr>
+      <w:bookmarkStart w:id="57" w:name="_Toc130320716"/>
+      <w:r>
+        <w:rPr>
+          <w:rFonts w:ascii="Times New Roman" w:hAnsi="Times New Roman" w:cs="Times New Roman"/>
+          <w:sz w:val="24"/>
+          <w:szCs w:val="24"/>
+        </w:rPr>
+        <w:lastRenderedPageBreak/>
+        <w:t>Gestión de la configuración</w:t>
+      </w:r>
+      <w:bookmarkEnd w:id="57"/>
+    </w:p>
+    <w:p>
+      <w:pPr>
+        <w:tabs>
+          <w:tab w:val="num" w:pos="720"/>
+        </w:tabs>
+        <w:jc w:val="left"/>
+        <w:rPr>
+          <w:rFonts w:ascii="Times New Roman" w:hAnsi="Times New Roman"/>
+          <w:b/>
+          <w:lang w:val="es-ES"/>
+          <w14:shadow w14:blurRad="50800" w14:dist="38100" w14:dir="2700000" w14:sx="100000" w14:sy="100000" w14:kx="0" w14:ky="0" w14:algn="tl">
+            <w14:srgbClr w14:val="000000">
+              <w14:alpha w14:val="60000"/>
+            </w14:srgbClr>
+          </w14:shadow>
+        </w:rPr>
+      </w:pPr>
+    </w:p>
+    <w:p>
+      <w:pPr>
+        <w:jc w:val="left"/>
+        <w:rPr>
+          <w:rFonts w:ascii="Times New Roman" w:hAnsi="Times New Roman"/>
+        </w:rPr>
+      </w:pPr>
+      <w:r>
+        <w:rPr>
+          <w:rFonts w:ascii="Times New Roman" w:hAnsi="Times New Roman"/>
+        </w:rPr>
+        <w:t xml:space="preserve">El </w:t>
+      </w:r>
+      <w:proofErr w:type="spellStart"/>
+      <w:r>
+        <w:rPr>
+          <w:rFonts w:ascii="Times New Roman" w:hAnsi="Times New Roman"/>
+        </w:rPr>
+        <w:t>stack</w:t>
+      </w:r>
+      <w:proofErr w:type="spellEnd"/>
+      <w:r>
+        <w:rPr>
+          <w:rFonts w:ascii="Times New Roman" w:hAnsi="Times New Roman"/>
+        </w:rPr>
+        <w:t xml:space="preserve"> MERN es una combinación de tecnologías que se utiliza para el desarrollo de aplicaciones web. Está compuesto por MongoDB, Express, </w:t>
+      </w:r>
+      <w:proofErr w:type="spellStart"/>
+      <w:r>
+        <w:rPr>
+          <w:rFonts w:ascii="Times New Roman" w:hAnsi="Times New Roman"/>
+        </w:rPr>
+        <w:t>React</w:t>
+      </w:r>
+      <w:proofErr w:type="spellEnd"/>
+      <w:r>
+        <w:rPr>
+          <w:rFonts w:ascii="Times New Roman" w:hAnsi="Times New Roman"/>
+        </w:rPr>
+        <w:t xml:space="preserve"> y Node.js. Cada una de estas tecnologías tiene una función específica en la creación de una aplicación web y su uso en conjunto permite desarrollar una solución completa.</w:t>
+      </w:r>
+    </w:p>
+    <w:p>
+      <w:pPr>
+        <w:jc w:val="left"/>
+        <w:rPr>
+          <w:rFonts w:ascii="Times New Roman" w:hAnsi="Times New Roman"/>
+        </w:rPr>
+      </w:pPr>
+    </w:p>
+    <w:p>
+      <w:pPr>
+        <w:jc w:val="left"/>
+        <w:rPr>
+          <w:rFonts w:ascii="Times New Roman" w:hAnsi="Times New Roman"/>
+        </w:rPr>
+      </w:pPr>
+      <w:r>
+        <w:rPr>
+          <w:rFonts w:ascii="Times New Roman" w:hAnsi="Times New Roman"/>
+        </w:rPr>
+        <w:t xml:space="preserve">Para el desarrollo de un sistema POS (Point </w:t>
+      </w:r>
+      <w:proofErr w:type="spellStart"/>
+      <w:r>
+        <w:rPr>
+          <w:rFonts w:ascii="Times New Roman" w:hAnsi="Times New Roman"/>
+        </w:rPr>
+        <w:t>of</w:t>
+      </w:r>
+      <w:proofErr w:type="spellEnd"/>
+      <w:r>
+        <w:rPr>
+          <w:rFonts w:ascii="Times New Roman" w:hAnsi="Times New Roman"/>
+        </w:rPr>
+        <w:t xml:space="preserve"> Sale), el </w:t>
+      </w:r>
+      <w:proofErr w:type="spellStart"/>
+      <w:r>
+        <w:rPr>
+          <w:rFonts w:ascii="Times New Roman" w:hAnsi="Times New Roman"/>
+        </w:rPr>
+        <w:t>stack</w:t>
+      </w:r>
+      <w:proofErr w:type="spellEnd"/>
+      <w:r>
+        <w:rPr>
+          <w:rFonts w:ascii="Times New Roman" w:hAnsi="Times New Roman"/>
+        </w:rPr>
+        <w:t xml:space="preserve"> MERN puede ser una opción interesante ya que ofrece una gran flexibilidad y escalabilidad. Aquí </w:t>
       </w:r>
       <w:r>
         <w:rPr>
@@ -24541,7 +25317,35 @@
         <w:rPr>
           <w:rFonts w:ascii="Times New Roman" w:hAnsi="Times New Roman"/>
         </w:rPr>
-        <w:t>Express: es un framework para Node.js que permite crear aplicaciones web de manera rápida y sencilla. Express puede ser utilizado en el desarrollo del servidor para la comunicación entre el front-end y la base de datos.</w:t>
+        <w:t xml:space="preserve">Express: es un </w:t>
+      </w:r>
+      <w:proofErr w:type="spellStart"/>
+      <w:r>
+        <w:rPr>
+          <w:rFonts w:ascii="Times New Roman" w:hAnsi="Times New Roman"/>
+        </w:rPr>
+        <w:t>framework</w:t>
+      </w:r>
+      <w:proofErr w:type="spellEnd"/>
+      <w:r>
+        <w:rPr>
+          <w:rFonts w:ascii="Times New Roman" w:hAnsi="Times New Roman"/>
+        </w:rPr>
+        <w:t xml:space="preserve"> para Node.js que permite crear aplicaciones web de manera rápida y sencilla. Express puede ser utilizado en el desarrollo del servidor para la comunicación entre el </w:t>
+      </w:r>
+      <w:proofErr w:type="spellStart"/>
+      <w:r>
+        <w:rPr>
+          <w:rFonts w:ascii="Times New Roman" w:hAnsi="Times New Roman"/>
+        </w:rPr>
+        <w:t>front-end</w:t>
+      </w:r>
+      <w:proofErr w:type="spellEnd"/>
+      <w:r>
+        <w:rPr>
+          <w:rFonts w:ascii="Times New Roman" w:hAnsi="Times New Roman"/>
+        </w:rPr>
+        <w:t xml:space="preserve"> y la base de datos.</w:t>
       </w:r>
     </w:p>
     <w:p>
@@ -24563,11 +25367,33 @@
           <w:rFonts w:ascii="Times New Roman" w:hAnsi="Times New Roman"/>
         </w:rPr>
       </w:pPr>
-      <w:r>
-        <w:rPr>
-          <w:rFonts w:ascii="Times New Roman" w:hAnsi="Times New Roman"/>
-        </w:rPr>
-        <w:t>React: es una biblioteca de JavaScript para la creación de interfaces de usuario. React permite crear una interfaz de usuario dinámica y personalizada para el sistema POS, lo que lo hace fácilmente escalable.</w:t>
+      <w:proofErr w:type="spellStart"/>
+      <w:r>
+        <w:rPr>
+          <w:rFonts w:ascii="Times New Roman" w:hAnsi="Times New Roman"/>
+        </w:rPr>
+        <w:t>React</w:t>
+      </w:r>
+      <w:proofErr w:type="spellEnd"/>
+      <w:r>
+        <w:rPr>
+          <w:rFonts w:ascii="Times New Roman" w:hAnsi="Times New Roman"/>
+        </w:rPr>
+        <w:t xml:space="preserve">: es una biblioteca de JavaScript para la creación de interfaces de usuario. </w:t>
+      </w:r>
+      <w:proofErr w:type="spellStart"/>
+      <w:r>
+        <w:rPr>
+          <w:rFonts w:ascii="Times New Roman" w:hAnsi="Times New Roman"/>
+        </w:rPr>
+        <w:t>React</w:t>
+      </w:r>
+      <w:proofErr w:type="spellEnd"/>
+      <w:r>
+        <w:rPr>
+          <w:rFonts w:ascii="Times New Roman" w:hAnsi="Times New Roman"/>
+        </w:rPr>
+        <w:t xml:space="preserve"> permite crear una interfaz de usuario dinámica y personalizada para el sistema POS, lo que lo hace fácilmente escalable.</w:t>
       </w:r>
     </w:p>
     <w:p>
@@ -24593,12 +25419,26 @@
         <w:rPr>
           <w:rFonts w:ascii="Times New Roman" w:hAnsi="Times New Roman"/>
         </w:rPr>
-        <w:t>Node.js: es un entorno de tiempo de ejecución de JavaScript que permite ejecutar JavaScript fuera del navegador. Node.js es utilizado en el back-end del sistema POS para la comunicación con la base de datos y para manejar solicitudes HTTP.</w:t>
+        <w:t>Node.js: es un entorno de tiempo de ejecución de JavaScript que permite ejecutar JavaScript fuera del navegador. Node.js es utilizado en el back-</w:t>
+      </w:r>
+      <w:proofErr w:type="spellStart"/>
+      <w:r>
+        <w:rPr>
+          <w:rFonts w:ascii="Times New Roman" w:hAnsi="Times New Roman"/>
+        </w:rPr>
+        <w:t>end</w:t>
+      </w:r>
+      <w:proofErr w:type="spellEnd"/>
+      <w:r>
+        <w:rPr>
+          <w:rFonts w:ascii="Times New Roman" w:hAnsi="Times New Roman"/>
+        </w:rPr>
+        <w:t xml:space="preserve"> del sistema POS para la comunicación con la base de datos y para manejar solicitudes HTTP.</w:t>
       </w:r>
     </w:p>
     <w:sectPr>
-      <w:footerReference w:type="even" r:id="rId25"/>
-      <w:footerReference w:type="default" r:id="rId26"/>
+      <w:footerReference w:type="even" r:id="rId26"/>
+      <w:footerReference w:type="default" r:id="rId27"/>
       <w:pgSz w:w="11907" w:h="16840" w:code="9"/>
       <w:pgMar w:top="1418" w:right="1418" w:bottom="1418" w:left="1418" w:header="709" w:footer="709" w:gutter="0"/>
       <w:pgNumType w:start="0"/>
@@ -31683,6 +32523,7 @@
   <w:style w:type="character" w:default="1" w:styleId="Fuentedeprrafopredeter">
     <w:name w:val="Default Paragraph Font"/>
     <w:uiPriority w:val="1"/>
+    <w:semiHidden/>
     <w:unhideWhenUsed/>
   </w:style>
   <w:style w:type="table" w:default="1" w:styleId="Tablanormal">

</xml_diff>

<commit_message>
Gestión de usuarios Diagrama de secuencia
</commit_message>
<xml_diff>
--- a/DocumentoDeSoftware.docx
+++ b/DocumentoDeSoftware.docx
@@ -24257,6 +24257,373 @@
     </w:p>
     <w:p>
       <w:pPr>
+        <w:pStyle w:val="Prrafodelista"/>
+        <w:numPr>
+          <w:ilvl w:val="0"/>
+          <w:numId w:val="2"/>
+        </w:numPr>
+        <w:jc w:val="left"/>
+        <w:rPr>
+          <w:rFonts w:ascii="Times New Roman" w:hAnsi="Times New Roman"/>
+          <w:b/>
+          <w:bCs/>
+        </w:rPr>
+      </w:pPr>
+      <w:r>
+        <w:rPr>
+          <w:rFonts w:ascii="Times New Roman" w:hAnsi="Times New Roman"/>
+          <w:b/>
+          <w:bCs/>
+        </w:rPr>
+        <w:lastRenderedPageBreak/>
+        <w:t>Gestión De Usuarios</w:t>
+      </w:r>
+    </w:p>
+    <w:p>
+      <w:pPr>
+        <w:pStyle w:val="Prrafodelista"/>
+        <w:ind w:left="720"/>
+        <w:jc w:val="left"/>
+        <w:rPr>
+          <w:rFonts w:ascii="Times New Roman" w:hAnsi="Times New Roman"/>
+          <w:b/>
+          <w:bCs/>
+        </w:rPr>
+      </w:pPr>
+    </w:p>
+    <w:p>
+      <w:pPr>
+        <w:pStyle w:val="Prrafodelista"/>
+        <w:ind w:left="720"/>
+        <w:jc w:val="left"/>
+        <w:rPr>
+          <w:rFonts w:ascii="Times New Roman" w:hAnsi="Times New Roman"/>
+          <w:b/>
+          <w:bCs/>
+        </w:rPr>
+      </w:pPr>
+      <w:r>
+        <w:rPr>
+          <w:rFonts w:ascii="Times New Roman" w:hAnsi="Times New Roman"/>
+          <w:b/>
+          <w:bCs/>
+          <w:noProof/>
+        </w:rPr>
+        <w:drawing>
+          <wp:inline distT="0" distB="0" distL="0" distR="0" wp14:anchorId="3A6D110D" wp14:editId="39741A8D">
+            <wp:extent cx="5212256" cy="3200508"/>
+            <wp:effectExtent l="0" t="0" r="7620" b="0"/>
+            <wp:docPr id="1294261679" name="Imagen 2"/>
+            <wp:cNvGraphicFramePr>
+              <a:graphicFrameLocks xmlns:a="http://schemas.openxmlformats.org/drawingml/2006/main" noChangeAspect="1"/>
+            </wp:cNvGraphicFramePr>
+            <a:graphic xmlns:a="http://schemas.openxmlformats.org/drawingml/2006/main">
+              <a:graphicData uri="http://schemas.openxmlformats.org/drawingml/2006/picture">
+                <pic:pic xmlns:pic="http://schemas.openxmlformats.org/drawingml/2006/picture">
+                  <pic:nvPicPr>
+                    <pic:cNvPr id="1294261679" name="Imagen 1294261679"/>
+                    <pic:cNvPicPr/>
+                  </pic:nvPicPr>
+                  <pic:blipFill>
+                    <a:blip r:embed="rId18">
+                      <a:extLst>
+                        <a:ext uri="{28A0092B-C50C-407E-A947-70E740481C1C}">
+                          <a14:useLocalDpi xmlns:a14="http://schemas.microsoft.com/office/drawing/2010/main" val="0"/>
+                        </a:ext>
+                      </a:extLst>
+                    </a:blip>
+                    <a:stretch>
+                      <a:fillRect/>
+                    </a:stretch>
+                  </pic:blipFill>
+                  <pic:spPr>
+                    <a:xfrm>
+                      <a:off x="0" y="0"/>
+                      <a:ext cx="5212256" cy="3200508"/>
+                    </a:xfrm>
+                    <a:prstGeom prst="rect">
+                      <a:avLst/>
+                    </a:prstGeom>
+                  </pic:spPr>
+                </pic:pic>
+              </a:graphicData>
+            </a:graphic>
+          </wp:inline>
+        </w:drawing>
+      </w:r>
+    </w:p>
+    <w:p>
+      <w:pPr>
+        <w:jc w:val="left"/>
+        <w:rPr>
+          <w:rFonts w:ascii="Times New Roman" w:hAnsi="Times New Roman"/>
+          <w:b/>
+          <w:bCs/>
+        </w:rPr>
+      </w:pPr>
+    </w:p>
+    <w:p>
+      <w:pPr>
+        <w:jc w:val="left"/>
+        <w:rPr>
+          <w:rFonts w:ascii="Times New Roman" w:hAnsi="Times New Roman"/>
+          <w:b/>
+          <w:bCs/>
+        </w:rPr>
+      </w:pPr>
+    </w:p>
+    <w:p>
+      <w:pPr>
+        <w:jc w:val="left"/>
+        <w:rPr>
+          <w:rFonts w:ascii="Times New Roman" w:hAnsi="Times New Roman"/>
+          <w:b/>
+          <w:bCs/>
+        </w:rPr>
+      </w:pPr>
+    </w:p>
+    <w:p>
+      <w:pPr>
+        <w:jc w:val="left"/>
+        <w:rPr>
+          <w:rFonts w:ascii="Times New Roman" w:hAnsi="Times New Roman"/>
+          <w:b/>
+          <w:bCs/>
+        </w:rPr>
+      </w:pPr>
+    </w:p>
+    <w:p>
+      <w:pPr>
+        <w:jc w:val="left"/>
+        <w:rPr>
+          <w:rFonts w:ascii="Times New Roman" w:hAnsi="Times New Roman"/>
+          <w:b/>
+          <w:bCs/>
+        </w:rPr>
+      </w:pPr>
+    </w:p>
+    <w:p>
+      <w:pPr>
+        <w:jc w:val="left"/>
+        <w:rPr>
+          <w:rFonts w:ascii="Times New Roman" w:hAnsi="Times New Roman"/>
+          <w:b/>
+          <w:bCs/>
+        </w:rPr>
+      </w:pPr>
+    </w:p>
+    <w:p>
+      <w:pPr>
+        <w:jc w:val="left"/>
+        <w:rPr>
+          <w:rFonts w:ascii="Times New Roman" w:hAnsi="Times New Roman"/>
+          <w:b/>
+          <w:bCs/>
+        </w:rPr>
+      </w:pPr>
+    </w:p>
+    <w:p>
+      <w:pPr>
+        <w:jc w:val="left"/>
+        <w:rPr>
+          <w:rFonts w:ascii="Times New Roman" w:hAnsi="Times New Roman"/>
+          <w:b/>
+          <w:bCs/>
+        </w:rPr>
+      </w:pPr>
+    </w:p>
+    <w:p>
+      <w:pPr>
+        <w:jc w:val="left"/>
+        <w:rPr>
+          <w:rFonts w:ascii="Times New Roman" w:hAnsi="Times New Roman"/>
+          <w:b/>
+          <w:bCs/>
+        </w:rPr>
+      </w:pPr>
+    </w:p>
+    <w:p>
+      <w:pPr>
+        <w:jc w:val="left"/>
+        <w:rPr>
+          <w:rFonts w:ascii="Times New Roman" w:hAnsi="Times New Roman"/>
+          <w:b/>
+          <w:bCs/>
+        </w:rPr>
+      </w:pPr>
+    </w:p>
+    <w:p>
+      <w:pPr>
+        <w:jc w:val="left"/>
+        <w:rPr>
+          <w:rFonts w:ascii="Times New Roman" w:hAnsi="Times New Roman"/>
+          <w:b/>
+          <w:bCs/>
+        </w:rPr>
+      </w:pPr>
+    </w:p>
+    <w:p>
+      <w:pPr>
+        <w:jc w:val="left"/>
+        <w:rPr>
+          <w:rFonts w:ascii="Times New Roman" w:hAnsi="Times New Roman"/>
+          <w:b/>
+          <w:bCs/>
+        </w:rPr>
+      </w:pPr>
+    </w:p>
+    <w:p>
+      <w:pPr>
+        <w:jc w:val="left"/>
+        <w:rPr>
+          <w:rFonts w:ascii="Times New Roman" w:hAnsi="Times New Roman"/>
+          <w:b/>
+          <w:bCs/>
+        </w:rPr>
+      </w:pPr>
+    </w:p>
+    <w:p>
+      <w:pPr>
+        <w:jc w:val="left"/>
+        <w:rPr>
+          <w:rFonts w:ascii="Times New Roman" w:hAnsi="Times New Roman"/>
+          <w:b/>
+          <w:bCs/>
+        </w:rPr>
+      </w:pPr>
+    </w:p>
+    <w:p>
+      <w:pPr>
+        <w:jc w:val="left"/>
+        <w:rPr>
+          <w:rFonts w:ascii="Times New Roman" w:hAnsi="Times New Roman"/>
+          <w:b/>
+          <w:bCs/>
+        </w:rPr>
+      </w:pPr>
+    </w:p>
+    <w:p>
+      <w:pPr>
+        <w:jc w:val="left"/>
+        <w:rPr>
+          <w:rFonts w:ascii="Times New Roman" w:hAnsi="Times New Roman"/>
+          <w:b/>
+          <w:bCs/>
+        </w:rPr>
+      </w:pPr>
+    </w:p>
+    <w:p>
+      <w:pPr>
+        <w:jc w:val="left"/>
+        <w:rPr>
+          <w:rFonts w:ascii="Times New Roman" w:hAnsi="Times New Roman"/>
+          <w:b/>
+          <w:bCs/>
+        </w:rPr>
+      </w:pPr>
+    </w:p>
+    <w:p>
+      <w:pPr>
+        <w:jc w:val="left"/>
+        <w:rPr>
+          <w:rFonts w:ascii="Times New Roman" w:hAnsi="Times New Roman"/>
+          <w:b/>
+          <w:bCs/>
+        </w:rPr>
+      </w:pPr>
+    </w:p>
+    <w:p>
+      <w:pPr>
+        <w:jc w:val="left"/>
+        <w:rPr>
+          <w:rFonts w:ascii="Times New Roman" w:hAnsi="Times New Roman"/>
+          <w:b/>
+          <w:bCs/>
+        </w:rPr>
+      </w:pPr>
+    </w:p>
+    <w:p>
+      <w:pPr>
+        <w:jc w:val="left"/>
+        <w:rPr>
+          <w:rFonts w:ascii="Times New Roman" w:hAnsi="Times New Roman"/>
+          <w:b/>
+          <w:bCs/>
+        </w:rPr>
+      </w:pPr>
+    </w:p>
+    <w:p>
+      <w:pPr>
+        <w:jc w:val="left"/>
+        <w:rPr>
+          <w:rFonts w:ascii="Times New Roman" w:hAnsi="Times New Roman"/>
+          <w:b/>
+          <w:bCs/>
+        </w:rPr>
+      </w:pPr>
+    </w:p>
+    <w:p>
+      <w:pPr>
+        <w:jc w:val="left"/>
+        <w:rPr>
+          <w:rFonts w:ascii="Times New Roman" w:hAnsi="Times New Roman"/>
+          <w:b/>
+          <w:bCs/>
+        </w:rPr>
+      </w:pPr>
+    </w:p>
+    <w:p>
+      <w:pPr>
+        <w:jc w:val="left"/>
+        <w:rPr>
+          <w:rFonts w:ascii="Times New Roman" w:hAnsi="Times New Roman"/>
+          <w:b/>
+          <w:bCs/>
+        </w:rPr>
+      </w:pPr>
+    </w:p>
+    <w:p>
+      <w:pPr>
+        <w:jc w:val="left"/>
+        <w:rPr>
+          <w:rFonts w:ascii="Times New Roman" w:hAnsi="Times New Roman"/>
+          <w:b/>
+          <w:bCs/>
+        </w:rPr>
+      </w:pPr>
+    </w:p>
+    <w:p>
+      <w:pPr>
+        <w:jc w:val="left"/>
+        <w:rPr>
+          <w:rFonts w:ascii="Times New Roman" w:hAnsi="Times New Roman"/>
+          <w:b/>
+          <w:bCs/>
+        </w:rPr>
+      </w:pPr>
+    </w:p>
+    <w:p>
+      <w:pPr>
+        <w:jc w:val="left"/>
+        <w:rPr>
+          <w:rFonts w:ascii="Times New Roman" w:hAnsi="Times New Roman"/>
+          <w:b/>
+          <w:bCs/>
+        </w:rPr>
+      </w:pPr>
+    </w:p>
+    <w:p>
+      <w:pPr>
+        <w:jc w:val="left"/>
+        <w:rPr>
+          <w:rFonts w:ascii="Times New Roman" w:hAnsi="Times New Roman"/>
+          <w:b/>
+          <w:bCs/>
+        </w:rPr>
+      </w:pPr>
+    </w:p>
+    <w:p>
+      <w:pPr>
         <w:jc w:val="left"/>
         <w:rPr>
           <w:rFonts w:ascii="Times New Roman" w:hAnsi="Times New Roman"/>
@@ -24282,6 +24649,7 @@
           <w:sz w:val="24"/>
           <w:szCs w:val="24"/>
         </w:rPr>
+        <w:lastRenderedPageBreak/>
         <w:t>Descripción del diseño</w:t>
       </w:r>
       <w:bookmarkEnd w:id="55"/>
@@ -24359,95 +24727,6 @@
                 <pic:pic xmlns:pic="http://schemas.openxmlformats.org/drawingml/2006/picture">
                   <pic:nvPicPr>
                     <pic:cNvPr id="1582142724" name="Imagen 10" descr="Interfaz de usuario gráfica, Aplicación&#10;&#10;Descripción generada automáticamente"/>
-                    <pic:cNvPicPr>
-                      <a:picLocks noChangeAspect="1" noChangeArrowheads="1"/>
-                    </pic:cNvPicPr>
-                  </pic:nvPicPr>
-                  <pic:blipFill>
-                    <a:blip r:embed="rId18">
-                      <a:extLst>
-                        <a:ext uri="{28A0092B-C50C-407E-A947-70E740481C1C}">
-                          <a14:useLocalDpi xmlns:a14="http://schemas.microsoft.com/office/drawing/2010/main" val="0"/>
-                        </a:ext>
-                      </a:extLst>
-                    </a:blip>
-                    <a:srcRect/>
-                    <a:stretch>
-                      <a:fillRect/>
-                    </a:stretch>
-                  </pic:blipFill>
-                  <pic:spPr bwMode="auto">
-                    <a:xfrm>
-                      <a:off x="0" y="0"/>
-                      <a:ext cx="5760085" cy="3599815"/>
-                    </a:xfrm>
-                    <a:prstGeom prst="rect">
-                      <a:avLst/>
-                    </a:prstGeom>
-                    <a:noFill/>
-                    <a:ln>
-                      <a:noFill/>
-                    </a:ln>
-                  </pic:spPr>
-                </pic:pic>
-              </a:graphicData>
-            </a:graphic>
-          </wp:inline>
-        </w:drawing>
-      </w:r>
-    </w:p>
-    <w:p>
-      <w:pPr>
-        <w:tabs>
-          <w:tab w:val="num" w:pos="720"/>
-        </w:tabs>
-        <w:jc w:val="left"/>
-        <w:rPr>
-          <w:rFonts w:ascii="Times New Roman" w:hAnsi="Times New Roman"/>
-          <w:b/>
-          <w:lang w:val="es-ES"/>
-          <w14:shadow w14:blurRad="50800" w14:dist="38100" w14:dir="2700000" w14:sx="100000" w14:sy="100000" w14:kx="0" w14:ky="0" w14:algn="tl">
-            <w14:srgbClr w14:val="000000">
-              <w14:alpha w14:val="60000"/>
-            </w14:srgbClr>
-          </w14:shadow>
-        </w:rPr>
-      </w:pPr>
-    </w:p>
-    <w:p>
-      <w:pPr>
-        <w:tabs>
-          <w:tab w:val="num" w:pos="720"/>
-        </w:tabs>
-        <w:jc w:val="left"/>
-        <w:rPr>
-          <w:rFonts w:ascii="Times New Roman" w:hAnsi="Times New Roman"/>
-          <w:b/>
-          <w:lang w:val="es-ES"/>
-          <w14:shadow w14:blurRad="50800" w14:dist="38100" w14:dir="2700000" w14:sx="100000" w14:sy="100000" w14:kx="0" w14:ky="0" w14:algn="tl">
-            <w14:srgbClr w14:val="000000">
-              <w14:alpha w14:val="60000"/>
-            </w14:srgbClr>
-          </w14:shadow>
-        </w:rPr>
-      </w:pPr>
-      <w:r>
-        <w:rPr>
-          <w:noProof/>
-        </w:rPr>
-        <w:drawing>
-          <wp:inline distT="0" distB="0" distL="0" distR="0" wp14:anchorId="768F00D4" wp14:editId="4C11869A">
-            <wp:extent cx="5760085" cy="3599815"/>
-            <wp:effectExtent l="0" t="0" r="0" b="635"/>
-            <wp:docPr id="642928498" name="Imagen 11" descr="Interfaz de usuario gráfica, Aplicación&#10;&#10;Descripción generada automáticamente"/>
-            <wp:cNvGraphicFramePr>
-              <a:graphicFrameLocks xmlns:a="http://schemas.openxmlformats.org/drawingml/2006/main" noChangeAspect="1"/>
-            </wp:cNvGraphicFramePr>
-            <a:graphic xmlns:a="http://schemas.openxmlformats.org/drawingml/2006/main">
-              <a:graphicData uri="http://schemas.openxmlformats.org/drawingml/2006/picture">
-                <pic:pic xmlns:pic="http://schemas.openxmlformats.org/drawingml/2006/picture">
-                  <pic:nvPicPr>
-                    <pic:cNvPr id="642928498" name="Imagen 11" descr="Interfaz de usuario gráfica, Aplicación&#10;&#10;Descripción generada automáticamente"/>
                     <pic:cNvPicPr>
                       <a:picLocks noChangeAspect="1" noChangeArrowheads="1"/>
                     </pic:cNvPicPr>
@@ -24525,10 +24804,10 @@
           <w:noProof/>
         </w:rPr>
         <w:drawing>
-          <wp:inline distT="0" distB="0" distL="0" distR="0" wp14:anchorId="6D9D90D6" wp14:editId="76A702F6">
+          <wp:inline distT="0" distB="0" distL="0" distR="0" wp14:anchorId="768F00D4" wp14:editId="4C11869A">
             <wp:extent cx="5760085" cy="3599815"/>
             <wp:effectExtent l="0" t="0" r="0" b="635"/>
-            <wp:docPr id="136582671" name="Imagen 12" descr="Interfaz de usuario gráfica, Aplicación&#10;&#10;Descripción generada automáticamente"/>
+            <wp:docPr id="642928498" name="Imagen 11" descr="Interfaz de usuario gráfica, Aplicación&#10;&#10;Descripción generada automáticamente"/>
             <wp:cNvGraphicFramePr>
               <a:graphicFrameLocks xmlns:a="http://schemas.openxmlformats.org/drawingml/2006/main" noChangeAspect="1"/>
             </wp:cNvGraphicFramePr>
@@ -24536,7 +24815,7 @@
               <a:graphicData uri="http://schemas.openxmlformats.org/drawingml/2006/picture">
                 <pic:pic xmlns:pic="http://schemas.openxmlformats.org/drawingml/2006/picture">
                   <pic:nvPicPr>
-                    <pic:cNvPr id="136582671" name="Imagen 12" descr="Interfaz de usuario gráfica, Aplicación&#10;&#10;Descripción generada automáticamente"/>
+                    <pic:cNvPr id="642928498" name="Imagen 11" descr="Interfaz de usuario gráfica, Aplicación&#10;&#10;Descripción generada automáticamente"/>
                     <pic:cNvPicPr>
                       <a:picLocks noChangeAspect="1" noChangeArrowheads="1"/>
                     </pic:cNvPicPr>
@@ -24613,11 +24892,12 @@
         <w:rPr>
           <w:noProof/>
         </w:rPr>
+        <w:lastRenderedPageBreak/>
         <w:drawing>
-          <wp:inline distT="0" distB="0" distL="0" distR="0" wp14:anchorId="07A44DA3" wp14:editId="3C597873">
+          <wp:inline distT="0" distB="0" distL="0" distR="0" wp14:anchorId="6D9D90D6" wp14:editId="76A702F6">
             <wp:extent cx="5760085" cy="3599815"/>
             <wp:effectExtent l="0" t="0" r="0" b="635"/>
-            <wp:docPr id="140784529" name="Imagen 13" descr="Interfaz de usuario gráfica, Aplicación, Tabla&#10;&#10;Descripción generada automáticamente"/>
+            <wp:docPr id="136582671" name="Imagen 12" descr="Interfaz de usuario gráfica, Aplicación&#10;&#10;Descripción generada automáticamente"/>
             <wp:cNvGraphicFramePr>
               <a:graphicFrameLocks xmlns:a="http://schemas.openxmlformats.org/drawingml/2006/main" noChangeAspect="1"/>
             </wp:cNvGraphicFramePr>
@@ -24625,7 +24905,7 @@
               <a:graphicData uri="http://schemas.openxmlformats.org/drawingml/2006/picture">
                 <pic:pic xmlns:pic="http://schemas.openxmlformats.org/drawingml/2006/picture">
                   <pic:nvPicPr>
-                    <pic:cNvPr id="140784529" name="Imagen 13" descr="Interfaz de usuario gráfica, Aplicación, Tabla&#10;&#10;Descripción generada automáticamente"/>
+                    <pic:cNvPr id="136582671" name="Imagen 12" descr="Interfaz de usuario gráfica, Aplicación&#10;&#10;Descripción generada automáticamente"/>
                     <pic:cNvPicPr>
                       <a:picLocks noChangeAspect="1" noChangeArrowheads="1"/>
                     </pic:cNvPicPr>
@@ -24702,12 +24982,11 @@
         <w:rPr>
           <w:noProof/>
         </w:rPr>
-        <w:lastRenderedPageBreak/>
         <w:drawing>
-          <wp:inline distT="0" distB="0" distL="0" distR="0" wp14:anchorId="63B86527" wp14:editId="4089882F">
+          <wp:inline distT="0" distB="0" distL="0" distR="0" wp14:anchorId="07A44DA3" wp14:editId="3C597873">
             <wp:extent cx="5760085" cy="3599815"/>
             <wp:effectExtent l="0" t="0" r="0" b="635"/>
-            <wp:docPr id="1024049364" name="Imagen 14" descr="Interfaz de usuario gráfica, Aplicación&#10;&#10;Descripción generada automáticamente"/>
+            <wp:docPr id="140784529" name="Imagen 13" descr="Interfaz de usuario gráfica, Aplicación, Tabla&#10;&#10;Descripción generada automáticamente"/>
             <wp:cNvGraphicFramePr>
               <a:graphicFrameLocks xmlns:a="http://schemas.openxmlformats.org/drawingml/2006/main" noChangeAspect="1"/>
             </wp:cNvGraphicFramePr>
@@ -24715,7 +24994,7 @@
               <a:graphicData uri="http://schemas.openxmlformats.org/drawingml/2006/picture">
                 <pic:pic xmlns:pic="http://schemas.openxmlformats.org/drawingml/2006/picture">
                   <pic:nvPicPr>
-                    <pic:cNvPr id="1024049364" name="Imagen 14" descr="Interfaz de usuario gráfica, Aplicación&#10;&#10;Descripción generada automáticamente"/>
+                    <pic:cNvPr id="140784529" name="Imagen 13" descr="Interfaz de usuario gráfica, Aplicación, Tabla&#10;&#10;Descripción generada automáticamente"/>
                     <pic:cNvPicPr>
                       <a:picLocks noChangeAspect="1" noChangeArrowheads="1"/>
                     </pic:cNvPicPr>
@@ -24792,11 +25071,12 @@
         <w:rPr>
           <w:noProof/>
         </w:rPr>
+        <w:lastRenderedPageBreak/>
         <w:drawing>
-          <wp:inline distT="0" distB="0" distL="0" distR="0" wp14:anchorId="1E79F003" wp14:editId="5E195A4C">
+          <wp:inline distT="0" distB="0" distL="0" distR="0" wp14:anchorId="63B86527" wp14:editId="4089882F">
             <wp:extent cx="5760085" cy="3599815"/>
             <wp:effectExtent l="0" t="0" r="0" b="635"/>
-            <wp:docPr id="1971464418" name="Imagen 15" descr="Interfaz de usuario gráfica, Texto, Aplicación&#10;&#10;Descripción generada automáticamente"/>
+            <wp:docPr id="1024049364" name="Imagen 14" descr="Interfaz de usuario gráfica, Aplicación&#10;&#10;Descripción generada automáticamente"/>
             <wp:cNvGraphicFramePr>
               <a:graphicFrameLocks xmlns:a="http://schemas.openxmlformats.org/drawingml/2006/main" noChangeAspect="1"/>
             </wp:cNvGraphicFramePr>
@@ -24804,7 +25084,7 @@
               <a:graphicData uri="http://schemas.openxmlformats.org/drawingml/2006/picture">
                 <pic:pic xmlns:pic="http://schemas.openxmlformats.org/drawingml/2006/picture">
                   <pic:nvPicPr>
-                    <pic:cNvPr id="1971464418" name="Imagen 15" descr="Interfaz de usuario gráfica, Texto, Aplicación&#10;&#10;Descripción generada automáticamente"/>
+                    <pic:cNvPr id="1024049364" name="Imagen 14" descr="Interfaz de usuario gráfica, Aplicación&#10;&#10;Descripción generada automáticamente"/>
                     <pic:cNvPicPr>
                       <a:picLocks noChangeAspect="1" noChangeArrowheads="1"/>
                     </pic:cNvPicPr>
@@ -24881,12 +25161,11 @@
         <w:rPr>
           <w:noProof/>
         </w:rPr>
-        <w:lastRenderedPageBreak/>
         <w:drawing>
-          <wp:inline distT="0" distB="0" distL="0" distR="0" wp14:anchorId="3E2484C9" wp14:editId="03256EED">
+          <wp:inline distT="0" distB="0" distL="0" distR="0" wp14:anchorId="1E79F003" wp14:editId="5E195A4C">
             <wp:extent cx="5760085" cy="3599815"/>
             <wp:effectExtent l="0" t="0" r="0" b="635"/>
-            <wp:docPr id="612181541" name="Imagen 16" descr="Interfaz de usuario gráfica, Aplicación&#10;&#10;Descripción generada automáticamente"/>
+            <wp:docPr id="1971464418" name="Imagen 15" descr="Interfaz de usuario gráfica, Texto, Aplicación&#10;&#10;Descripción generada automáticamente"/>
             <wp:cNvGraphicFramePr>
               <a:graphicFrameLocks xmlns:a="http://schemas.openxmlformats.org/drawingml/2006/main" noChangeAspect="1"/>
             </wp:cNvGraphicFramePr>
@@ -24894,7 +25173,7 @@
               <a:graphicData uri="http://schemas.openxmlformats.org/drawingml/2006/picture">
                 <pic:pic xmlns:pic="http://schemas.openxmlformats.org/drawingml/2006/picture">
                   <pic:nvPicPr>
-                    <pic:cNvPr id="612181541" name="Imagen 16" descr="Interfaz de usuario gráfica, Aplicación&#10;&#10;Descripción generada automáticamente"/>
+                    <pic:cNvPr id="1971464418" name="Imagen 15" descr="Interfaz de usuario gráfica, Texto, Aplicación&#10;&#10;Descripción generada automáticamente"/>
                     <pic:cNvPicPr>
                       <a:picLocks noChangeAspect="1" noChangeArrowheads="1"/>
                     </pic:cNvPicPr>
@@ -24971,11 +25250,12 @@
         <w:rPr>
           <w:noProof/>
         </w:rPr>
+        <w:lastRenderedPageBreak/>
         <w:drawing>
-          <wp:inline distT="0" distB="0" distL="0" distR="0" wp14:anchorId="054E6636" wp14:editId="040074CD">
+          <wp:inline distT="0" distB="0" distL="0" distR="0" wp14:anchorId="3E2484C9" wp14:editId="03256EED">
             <wp:extent cx="5760085" cy="3599815"/>
             <wp:effectExtent l="0" t="0" r="0" b="635"/>
-            <wp:docPr id="375528130" name="Imagen 17" descr="Interfaz de usuario gráfica, Texto, Aplicación&#10;&#10;Descripción generada automáticamente"/>
+            <wp:docPr id="612181541" name="Imagen 16" descr="Interfaz de usuario gráfica, Aplicación&#10;&#10;Descripción generada automáticamente"/>
             <wp:cNvGraphicFramePr>
               <a:graphicFrameLocks xmlns:a="http://schemas.openxmlformats.org/drawingml/2006/main" noChangeAspect="1"/>
             </wp:cNvGraphicFramePr>
@@ -24983,7 +25263,7 @@
               <a:graphicData uri="http://schemas.openxmlformats.org/drawingml/2006/picture">
                 <pic:pic xmlns:pic="http://schemas.openxmlformats.org/drawingml/2006/picture">
                   <pic:nvPicPr>
-                    <pic:cNvPr id="375528130" name="Imagen 17" descr="Interfaz de usuario gráfica, Texto, Aplicación&#10;&#10;Descripción generada automáticamente"/>
+                    <pic:cNvPr id="612181541" name="Imagen 16" descr="Interfaz de usuario gráfica, Aplicación&#10;&#10;Descripción generada automáticamente"/>
                     <pic:cNvPicPr>
                       <a:picLocks noChangeAspect="1" noChangeArrowheads="1"/>
                     </pic:cNvPicPr>
@@ -25056,6 +25336,59 @@
           </w14:shadow>
         </w:rPr>
       </w:pPr>
+      <w:r>
+        <w:rPr>
+          <w:noProof/>
+        </w:rPr>
+        <w:drawing>
+          <wp:inline distT="0" distB="0" distL="0" distR="0" wp14:anchorId="054E6636" wp14:editId="040074CD">
+            <wp:extent cx="5760085" cy="3599815"/>
+            <wp:effectExtent l="0" t="0" r="0" b="635"/>
+            <wp:docPr id="375528130" name="Imagen 17" descr="Interfaz de usuario gráfica, Texto, Aplicación&#10;&#10;Descripción generada automáticamente"/>
+            <wp:cNvGraphicFramePr>
+              <a:graphicFrameLocks xmlns:a="http://schemas.openxmlformats.org/drawingml/2006/main" noChangeAspect="1"/>
+            </wp:cNvGraphicFramePr>
+            <a:graphic xmlns:a="http://schemas.openxmlformats.org/drawingml/2006/main">
+              <a:graphicData uri="http://schemas.openxmlformats.org/drawingml/2006/picture">
+                <pic:pic xmlns:pic="http://schemas.openxmlformats.org/drawingml/2006/picture">
+                  <pic:nvPicPr>
+                    <pic:cNvPr id="375528130" name="Imagen 17" descr="Interfaz de usuario gráfica, Texto, Aplicación&#10;&#10;Descripción generada automáticamente"/>
+                    <pic:cNvPicPr>
+                      <a:picLocks noChangeAspect="1" noChangeArrowheads="1"/>
+                    </pic:cNvPicPr>
+                  </pic:nvPicPr>
+                  <pic:blipFill>
+                    <a:blip r:embed="rId26">
+                      <a:extLst>
+                        <a:ext uri="{28A0092B-C50C-407E-A947-70E740481C1C}">
+                          <a14:useLocalDpi xmlns:a14="http://schemas.microsoft.com/office/drawing/2010/main" val="0"/>
+                        </a:ext>
+                      </a:extLst>
+                    </a:blip>
+                    <a:srcRect/>
+                    <a:stretch>
+                      <a:fillRect/>
+                    </a:stretch>
+                  </pic:blipFill>
+                  <pic:spPr bwMode="auto">
+                    <a:xfrm>
+                      <a:off x="0" y="0"/>
+                      <a:ext cx="5760085" cy="3599815"/>
+                    </a:xfrm>
+                    <a:prstGeom prst="rect">
+                      <a:avLst/>
+                    </a:prstGeom>
+                    <a:noFill/>
+                    <a:ln>
+                      <a:noFill/>
+                    </a:ln>
+                  </pic:spPr>
+                </pic:pic>
+              </a:graphicData>
+            </a:graphic>
+          </wp:inline>
+        </w:drawing>
+      </w:r>
     </w:p>
     <w:p>
       <w:pPr>
@@ -25113,28 +25446,6 @@
     </w:p>
     <w:p>
       <w:pPr>
-        <w:pStyle w:val="Ttulo1"/>
-        <w:jc w:val="left"/>
-        <w:rPr>
-          <w:rFonts w:ascii="Times New Roman" w:hAnsi="Times New Roman" w:cs="Times New Roman"/>
-          <w:sz w:val="24"/>
-          <w:szCs w:val="24"/>
-        </w:rPr>
-      </w:pPr>
-      <w:bookmarkStart w:id="57" w:name="_Toc130320716"/>
-      <w:r>
-        <w:rPr>
-          <w:rFonts w:ascii="Times New Roman" w:hAnsi="Times New Roman" w:cs="Times New Roman"/>
-          <w:sz w:val="24"/>
-          <w:szCs w:val="24"/>
-        </w:rPr>
-        <w:lastRenderedPageBreak/>
-        <w:t>Gestión de la configuración</w:t>
-      </w:r>
-      <w:bookmarkEnd w:id="57"/>
-    </w:p>
-    <w:p>
-      <w:pPr>
         <w:tabs>
           <w:tab w:val="num" w:pos="720"/>
         </w:tabs>
@@ -25153,6 +25464,64 @@
     </w:p>
     <w:p>
       <w:pPr>
+        <w:tabs>
+          <w:tab w:val="num" w:pos="720"/>
+        </w:tabs>
+        <w:jc w:val="left"/>
+        <w:rPr>
+          <w:rFonts w:ascii="Times New Roman" w:hAnsi="Times New Roman"/>
+          <w:b/>
+          <w:lang w:val="es-ES"/>
+          <w14:shadow w14:blurRad="50800" w14:dist="38100" w14:dir="2700000" w14:sx="100000" w14:sy="100000" w14:kx="0" w14:ky="0" w14:algn="tl">
+            <w14:srgbClr w14:val="000000">
+              <w14:alpha w14:val="60000"/>
+            </w14:srgbClr>
+          </w14:shadow>
+        </w:rPr>
+      </w:pPr>
+    </w:p>
+    <w:p>
+      <w:pPr>
+        <w:pStyle w:val="Ttulo1"/>
+        <w:jc w:val="left"/>
+        <w:rPr>
+          <w:rFonts w:ascii="Times New Roman" w:hAnsi="Times New Roman" w:cs="Times New Roman"/>
+          <w:sz w:val="24"/>
+          <w:szCs w:val="24"/>
+        </w:rPr>
+      </w:pPr>
+      <w:bookmarkStart w:id="57" w:name="_Toc130320716"/>
+      <w:r>
+        <w:rPr>
+          <w:rFonts w:ascii="Times New Roman" w:hAnsi="Times New Roman" w:cs="Times New Roman"/>
+          <w:sz w:val="24"/>
+          <w:szCs w:val="24"/>
+        </w:rPr>
+        <w:lastRenderedPageBreak/>
+        <w:t>Gestión de la configuración</w:t>
+      </w:r>
+      <w:bookmarkEnd w:id="57"/>
+    </w:p>
+    <w:p>
+      <w:pPr>
+        <w:tabs>
+          <w:tab w:val="num" w:pos="720"/>
+        </w:tabs>
+        <w:jc w:val="left"/>
+        <w:rPr>
+          <w:rFonts w:ascii="Times New Roman" w:hAnsi="Times New Roman"/>
+          <w:b/>
+          <w:lang w:val="es-ES"/>
+          <w14:shadow w14:blurRad="50800" w14:dist="38100" w14:dir="2700000" w14:sx="100000" w14:sy="100000" w14:kx="0" w14:ky="0" w14:algn="tl">
+            <w14:srgbClr w14:val="000000">
+              <w14:alpha w14:val="60000"/>
+            </w14:srgbClr>
+          </w14:shadow>
+        </w:rPr>
+      </w:pPr>
+    </w:p>
+    <w:p>
+      <w:pPr>
         <w:jc w:val="left"/>
         <w:rPr>
           <w:rFonts w:ascii="Times New Roman" w:hAnsi="Times New Roman"/>
@@ -25437,8 +25806,8 @@
       </w:r>
     </w:p>
     <w:sectPr>
-      <w:footerReference w:type="even" r:id="rId26"/>
-      <w:footerReference w:type="default" r:id="rId27"/>
+      <w:footerReference w:type="even" r:id="rId27"/>
+      <w:footerReference w:type="default" r:id="rId28"/>
       <w:pgSz w:w="11907" w:h="16840" w:code="9"/>
       <w:pgMar w:top="1418" w:right="1418" w:bottom="1418" w:left="1418" w:header="709" w:footer="709" w:gutter="0"/>
       <w:pgNumType w:start="0"/>

</xml_diff>

<commit_message>
Gestión de inventario Diagrama De Secuencia
</commit_message>
<xml_diff>
--- a/DocumentoDeSoftware.docx
+++ b/DocumentoDeSoftware.docx
@@ -24394,6 +24394,11 @@
     </w:p>
     <w:p>
       <w:pPr>
+        <w:pStyle w:val="Prrafodelista"/>
+        <w:numPr>
+          <w:ilvl w:val="0"/>
+          <w:numId w:val="2"/>
+        </w:numPr>
         <w:jc w:val="left"/>
         <w:rPr>
           <w:rFonts w:ascii="Times New Roman" w:hAnsi="Times New Roman"/>
@@ -24401,19 +24406,19 @@
           <w:bCs/>
         </w:rPr>
       </w:pPr>
-    </w:p>
-    <w:p>
-      <w:pPr>
-        <w:jc w:val="left"/>
+      <w:r>
         <w:rPr>
           <w:rFonts w:ascii="Times New Roman" w:hAnsi="Times New Roman"/>
           <w:b/>
           <w:bCs/>
         </w:rPr>
-      </w:pPr>
-    </w:p>
-    <w:p>
-      <w:pPr>
+        <w:t xml:space="preserve">Gestión de Productos </w:t>
+      </w:r>
+    </w:p>
+    <w:p>
+      <w:pPr>
+        <w:pStyle w:val="Prrafodelista"/>
+        <w:ind w:left="720"/>
         <w:jc w:val="left"/>
         <w:rPr>
           <w:rFonts w:ascii="Times New Roman" w:hAnsi="Times New Roman"/>
@@ -24424,6 +24429,8 @@
     </w:p>
     <w:p>
       <w:pPr>
+        <w:pStyle w:val="Prrafodelista"/>
+        <w:ind w:left="720"/>
         <w:jc w:val="left"/>
         <w:rPr>
           <w:rFonts w:ascii="Times New Roman" w:hAnsi="Times New Roman"/>
@@ -24431,136 +24438,55 @@
           <w:bCs/>
         </w:rPr>
       </w:pPr>
-    </w:p>
-    <w:p>
-      <w:pPr>
-        <w:jc w:val="left"/>
+      <w:r>
         <w:rPr>
           <w:rFonts w:ascii="Times New Roman" w:hAnsi="Times New Roman"/>
           <w:b/>
           <w:bCs/>
-        </w:rPr>
-      </w:pPr>
-    </w:p>
-    <w:p>
-      <w:pPr>
-        <w:jc w:val="left"/>
-        <w:rPr>
-          <w:rFonts w:ascii="Times New Roman" w:hAnsi="Times New Roman"/>
-          <w:b/>
-          <w:bCs/>
-        </w:rPr>
-      </w:pPr>
-    </w:p>
-    <w:p>
-      <w:pPr>
-        <w:jc w:val="left"/>
-        <w:rPr>
-          <w:rFonts w:ascii="Times New Roman" w:hAnsi="Times New Roman"/>
-          <w:b/>
-          <w:bCs/>
-        </w:rPr>
-      </w:pPr>
-    </w:p>
-    <w:p>
-      <w:pPr>
-        <w:jc w:val="left"/>
-        <w:rPr>
-          <w:rFonts w:ascii="Times New Roman" w:hAnsi="Times New Roman"/>
-          <w:b/>
-          <w:bCs/>
-        </w:rPr>
-      </w:pPr>
-    </w:p>
-    <w:p>
-      <w:pPr>
-        <w:jc w:val="left"/>
-        <w:rPr>
-          <w:rFonts w:ascii="Times New Roman" w:hAnsi="Times New Roman"/>
-          <w:b/>
-          <w:bCs/>
-        </w:rPr>
-      </w:pPr>
-    </w:p>
-    <w:p>
-      <w:pPr>
-        <w:jc w:val="left"/>
-        <w:rPr>
-          <w:rFonts w:ascii="Times New Roman" w:hAnsi="Times New Roman"/>
-          <w:b/>
-          <w:bCs/>
-        </w:rPr>
-      </w:pPr>
-    </w:p>
-    <w:p>
-      <w:pPr>
-        <w:jc w:val="left"/>
-        <w:rPr>
-          <w:rFonts w:ascii="Times New Roman" w:hAnsi="Times New Roman"/>
-          <w:b/>
-          <w:bCs/>
-        </w:rPr>
-      </w:pPr>
-    </w:p>
-    <w:p>
-      <w:pPr>
-        <w:jc w:val="left"/>
-        <w:rPr>
-          <w:rFonts w:ascii="Times New Roman" w:hAnsi="Times New Roman"/>
-          <w:b/>
-          <w:bCs/>
-        </w:rPr>
-      </w:pPr>
-    </w:p>
-    <w:p>
-      <w:pPr>
-        <w:jc w:val="left"/>
-        <w:rPr>
-          <w:rFonts w:ascii="Times New Roman" w:hAnsi="Times New Roman"/>
-          <w:b/>
-          <w:bCs/>
-        </w:rPr>
-      </w:pPr>
-    </w:p>
-    <w:p>
-      <w:pPr>
-        <w:jc w:val="left"/>
-        <w:rPr>
-          <w:rFonts w:ascii="Times New Roman" w:hAnsi="Times New Roman"/>
-          <w:b/>
-          <w:bCs/>
-        </w:rPr>
-      </w:pPr>
-    </w:p>
-    <w:p>
-      <w:pPr>
-        <w:jc w:val="left"/>
-        <w:rPr>
-          <w:rFonts w:ascii="Times New Roman" w:hAnsi="Times New Roman"/>
-          <w:b/>
-          <w:bCs/>
-        </w:rPr>
-      </w:pPr>
-    </w:p>
-    <w:p>
-      <w:pPr>
-        <w:jc w:val="left"/>
-        <w:rPr>
-          <w:rFonts w:ascii="Times New Roman" w:hAnsi="Times New Roman"/>
-          <w:b/>
-          <w:bCs/>
-        </w:rPr>
-      </w:pPr>
-    </w:p>
-    <w:p>
-      <w:pPr>
-        <w:jc w:val="left"/>
-        <w:rPr>
-          <w:rFonts w:ascii="Times New Roman" w:hAnsi="Times New Roman"/>
-          <w:b/>
-          <w:bCs/>
-        </w:rPr>
-      </w:pPr>
+          <w:noProof/>
+        </w:rPr>
+        <w:drawing>
+          <wp:inline distT="0" distB="0" distL="0" distR="0" wp14:anchorId="2CBC39A4" wp14:editId="094A8784">
+            <wp:extent cx="5212256" cy="3200508"/>
+            <wp:effectExtent l="0" t="0" r="7620" b="0"/>
+            <wp:docPr id="599699093" name="Imagen 1"/>
+            <wp:cNvGraphicFramePr>
+              <a:graphicFrameLocks xmlns:a="http://schemas.openxmlformats.org/drawingml/2006/main" noChangeAspect="1"/>
+            </wp:cNvGraphicFramePr>
+            <a:graphic xmlns:a="http://schemas.openxmlformats.org/drawingml/2006/main">
+              <a:graphicData uri="http://schemas.openxmlformats.org/drawingml/2006/picture">
+                <pic:pic xmlns:pic="http://schemas.openxmlformats.org/drawingml/2006/picture">
+                  <pic:nvPicPr>
+                    <pic:cNvPr id="599699093" name="Imagen 599699093"/>
+                    <pic:cNvPicPr/>
+                  </pic:nvPicPr>
+                  <pic:blipFill>
+                    <a:blip r:embed="rId18">
+                      <a:extLst>
+                        <a:ext uri="{28A0092B-C50C-407E-A947-70E740481C1C}">
+                          <a14:useLocalDpi xmlns:a14="http://schemas.microsoft.com/office/drawing/2010/main" val="0"/>
+                        </a:ext>
+                      </a:extLst>
+                    </a:blip>
+                    <a:stretch>
+                      <a:fillRect/>
+                    </a:stretch>
+                  </pic:blipFill>
+                  <pic:spPr>
+                    <a:xfrm>
+                      <a:off x="0" y="0"/>
+                      <a:ext cx="5212256" cy="3200508"/>
+                    </a:xfrm>
+                    <a:prstGeom prst="rect">
+                      <a:avLst/>
+                    </a:prstGeom>
+                  </pic:spPr>
+                </pic:pic>
+              </a:graphicData>
+            </a:graphic>
+          </wp:inline>
+        </w:drawing>
+      </w:r>
     </w:p>
     <w:p>
       <w:pPr>
@@ -24649,7 +24575,6 @@
           <w:sz w:val="24"/>
           <w:szCs w:val="24"/>
         </w:rPr>
-        <w:lastRenderedPageBreak/>
         <w:t>Descripción del diseño</w:t>
       </w:r>
       <w:bookmarkEnd w:id="55"/>
@@ -24892,7 +24817,6 @@
         <w:rPr>
           <w:noProof/>
         </w:rPr>
-        <w:lastRenderedPageBreak/>
         <w:drawing>
           <wp:inline distT="0" distB="0" distL="0" distR="0" wp14:anchorId="6D9D90D6" wp14:editId="76A702F6">
             <wp:extent cx="5760085" cy="3599815"/>

</xml_diff>